<commit_message>
Aoa finish, FA finish, begin FI
</commit_message>
<xml_diff>
--- a/BX20220802直升机建模介绍.docx
+++ b/BX20220802直升机建模介绍.docx
@@ -16,7 +16,7 @@
         <w:rPr>
           <w:rFonts w:hint="eastAsia"/>
         </w:rPr>
-        <w:t>本周工作总结</w:t>
+        <w:t>直升机建模介绍</w:t>
       </w:r>
     </w:p>
     <w:p>
@@ -31,14 +31,12 @@
         </w:rPr>
         <w:t xml:space="preserve">BX2001010 </w:t>
       </w:r>
-      <w:proofErr w:type="gramStart"/>
       <w:r>
         <w:rPr>
           <w:rFonts w:hint="eastAsia"/>
         </w:rPr>
         <w:t>卫圆</w:t>
       </w:r>
-      <w:proofErr w:type="gramEnd"/>
       <w:r>
         <w:rPr>
           <w:rFonts w:hint="eastAsia"/>
@@ -46,22 +44,7 @@
         <w:t xml:space="preserve"> </w:t>
       </w:r>
       <w:r>
-        <w:fldChar w:fldCharType="begin"/>
-      </w:r>
-      <w:r>
-        <w:instrText xml:space="preserve"> DATE  \@ "yyyy-MM-dd" </w:instrText>
-      </w:r>
-      <w:r>
-        <w:fldChar w:fldCharType="separate"/>
-      </w:r>
-      <w:r>
-        <w:rPr>
-          <w:noProof/>
-        </w:rPr>
-        <w:t>2022-08-03</w:t>
-      </w:r>
-      <w:r>
-        <w:fldChar w:fldCharType="end"/>
+        <w:t>2022.08.02</w:t>
       </w:r>
     </w:p>
     <w:p>
@@ -143,31 +126,7 @@
         <w:ind w:firstLineChars="0"/>
       </w:pPr>
       <w:r>
-        <w:t>假设铰接式旋翼的挥舞</w:t>
-      </w:r>
-      <w:proofErr w:type="gramStart"/>
-      <w:r>
-        <w:t>铰于摆振铰</w:t>
-      </w:r>
-      <w:proofErr w:type="gramEnd"/>
-      <w:r>
-        <w:t>重合，忽略二者间实际安装位置不同，简化挥舞运动与摆振运动的公式。对</w:t>
-      </w:r>
-      <w:proofErr w:type="gramStart"/>
-      <w:r>
-        <w:t>无铰式旋翼</w:t>
-      </w:r>
-      <w:proofErr w:type="gramEnd"/>
-      <w:r>
-        <w:t>通过等效</w:t>
-      </w:r>
-      <w:proofErr w:type="gramStart"/>
-      <w:r>
-        <w:t>挥舞铰的方法</w:t>
-      </w:r>
-      <w:proofErr w:type="gramEnd"/>
-      <w:r>
-        <w:t>进行处理。</w:t>
+        <w:t>假设铰接式旋翼的挥舞铰于摆振铰重合，忽略二者间实际安装位置不同，简化挥舞运动与摆振运动的公式。对无铰式旋翼通过等效挥舞铰的方法进行处理。</w:t>
       </w:r>
     </w:p>
     <w:p>
@@ -193,15 +152,7 @@
         <w:ind w:firstLineChars="0"/>
       </w:pPr>
       <w:r>
-        <w:t>采用叶</w:t>
-      </w:r>
-      <w:proofErr w:type="gramStart"/>
-      <w:r>
-        <w:t>素理论</w:t>
-      </w:r>
-      <w:proofErr w:type="gramEnd"/>
-      <w:r>
-        <w:t>计算旋翼气动力。使用分段法计算单片桨叶气动力，叶素单元气动力根据翼型风洞试验数据计算，二维翼型吹风数据能够体现翼型的静态失速和压缩性效应，忽略翼型动态失速效应。</w:t>
+        <w:t>采用叶素理论计算旋翼气动力。使用分段法计算单片桨叶气动力，叶素单元气动力根据翼型风洞试验数据计算，二维翼型吹风数据能够体现翼型的静态失速和压缩性效应，忽略翼型动态失速效应。</w:t>
       </w:r>
     </w:p>
     <w:p>
@@ -239,15 +190,7 @@
         <w:t>.97</w:t>
       </w:r>
       <w:r>
-        <w:t>，尾桨</w:t>
-      </w:r>
-      <w:proofErr w:type="gramStart"/>
-      <w:r>
-        <w:t>桨</w:t>
-      </w:r>
-      <w:proofErr w:type="gramEnd"/>
-      <w:r>
-        <w:t>尖修正系数取值</w:t>
+        <w:t>，尾桨桨尖修正系数取值</w:t>
       </w:r>
       <w:r>
         <w:rPr>
@@ -272,15 +215,7 @@
         <w:ind w:firstLineChars="0"/>
       </w:pPr>
       <w:r>
-        <w:t>机身、平尾和垂尾的气动力系数由风洞试验得到，只考虑这些部件的静态特性，忽略动态特性的影响。假设机身的气动力作用于机身的质心，平尾和垂尾的气动力作用</w:t>
-      </w:r>
-      <w:proofErr w:type="gramStart"/>
-      <w:r>
-        <w:t>于压心</w:t>
-      </w:r>
-      <w:proofErr w:type="gramEnd"/>
-      <w:r>
-        <w:t>。</w:t>
+        <w:t>机身、平尾和垂尾的气动力系数由风洞试验得到，只考虑这些部件的静态特性，忽略动态特性的影响。假设机身的气动力作用于机身的质心，平尾和垂尾的气动力作用于压心。</w:t>
       </w:r>
     </w:p>
     <w:p>
@@ -361,15 +296,7 @@
         <w:ind w:firstLine="420"/>
       </w:pPr>
       <w:r>
-        <w:t>地轴系也称惯性坐标系。地轴系，顾名思义是地面观测者所采用的坐标系，用于描述直升机相对地面的运动，即实际运动。在忽略地球自转运动的影响后，可以认为地轴</w:t>
-      </w:r>
-      <w:proofErr w:type="gramStart"/>
-      <w:r>
-        <w:t>系固定</w:t>
-      </w:r>
-      <w:proofErr w:type="gramEnd"/>
-      <w:r>
-        <w:t>于地球表面。原点为地面上一固定点，</w:t>
+        <w:t>地轴系也称惯性坐标系。地轴系，顾名思义是地面观测者所采用的坐标系，用于描述直升机相对地面的运动，即实际运动。在忽略地球自转运动的影响后，可以认为地轴系固定于地球表面。原点为地面上一固定点，</w:t>
       </w:r>
       <w:r>
         <w:t>X</w:t>
@@ -386,13 +313,8 @@
       <w:r>
         <w:t>Y</w:t>
       </w:r>
-      <w:proofErr w:type="gramStart"/>
-      <w:r>
-        <w:t>轴根据</w:t>
-      </w:r>
-      <w:proofErr w:type="gramEnd"/>
-      <w:r>
-        <w:t>右手法则确定。单位方向矢量为</w:t>
+      <w:r>
+        <w:t>轴根据右手法则确定。单位方向矢量为</w:t>
       </w:r>
       <w:r>
         <w:rPr>
@@ -424,7 +346,7 @@
           <v:shape id="_x0000_i1025" type="#_x0000_t75" style="width:45pt;height:18pt" o:ole="">
             <v:imagedata r:id="rId8" o:title=""/>
           </v:shape>
-          <o:OLEObject Type="Embed" ProgID="Equation.DSMT4" ShapeID="_x0000_i1025" DrawAspect="Content" ObjectID="_1721068463" r:id="rId9"/>
+          <o:OLEObject Type="Embed" ProgID="Equation.DSMT4" ShapeID="_x0000_i1025" DrawAspect="Content" ObjectID="_1721135376" r:id="rId9"/>
         </w:object>
       </w:r>
       <w:r>
@@ -497,15 +419,7 @@
         <w:t>”</w:t>
       </w:r>
       <w:r>
-        <w:t>直升机，使用欧美常用坐标系便于数据导入和计算结果验证。地轴</w:t>
-      </w:r>
-      <w:proofErr w:type="gramStart"/>
-      <w:r>
-        <w:t>系具体</w:t>
-      </w:r>
-      <w:proofErr w:type="gramEnd"/>
-      <w:r>
-        <w:t>示意</w:t>
+        <w:t>直升机，使用欧美常用坐标系便于数据导入和计算结果验证。地轴系具体示意</w:t>
       </w:r>
       <w:r>
         <w:rPr>
@@ -551,13 +465,8 @@
       <w:r>
         <w:t>Z</w:t>
       </w:r>
-      <w:proofErr w:type="gramStart"/>
-      <w:r>
-        <w:t>轴位于</w:t>
-      </w:r>
-      <w:proofErr w:type="gramEnd"/>
-      <w:r>
-        <w:t>直升机纵向对称平面内，</w:t>
+      <w:r>
+        <w:t>轴位于直升机纵向对称平面内，</w:t>
       </w:r>
       <w:r>
         <w:t>X</w:t>
@@ -580,13 +489,8 @@
       <w:r>
         <w:t>Y</w:t>
       </w:r>
-      <w:proofErr w:type="gramStart"/>
-      <w:r>
-        <w:t>轴根据</w:t>
-      </w:r>
-      <w:proofErr w:type="gramEnd"/>
-      <w:r>
-        <w:t>右手法则确定</w:t>
+      <w:r>
+        <w:t>轴根据右手法则确定</w:t>
       </w:r>
       <w:r>
         <w:rPr>
@@ -608,7 +512,7 @@
           <v:shape id="_x0000_i1026" type="#_x0000_t75" style="width:42.85pt;height:18pt" o:ole="">
             <v:imagedata r:id="rId10" o:title=""/>
           </v:shape>
-          <o:OLEObject Type="Embed" ProgID="Equation.DSMT4" ShapeID="_x0000_i1026" DrawAspect="Content" ObjectID="_1721068464" r:id="rId11"/>
+          <o:OLEObject Type="Embed" ProgID="Equation.DSMT4" ShapeID="_x0000_i1026" DrawAspect="Content" ObjectID="_1721135377" r:id="rId11"/>
         </w:object>
       </w:r>
       <w:r>
@@ -688,7 +592,7 @@
           <v:shape id="_x0000_i1027" type="#_x0000_t75" style="width:41.15pt;height:15.85pt" o:ole="">
             <v:imagedata r:id="rId13" o:title=""/>
           </v:shape>
-          <o:OLEObject Type="Embed" ProgID="Equation.DSMT4" ShapeID="_x0000_i1027" DrawAspect="Content" ObjectID="_1721068465" r:id="rId14"/>
+          <o:OLEObject Type="Embed" ProgID="Equation.DSMT4" ShapeID="_x0000_i1027" DrawAspect="Content" ObjectID="_1721135378" r:id="rId14"/>
         </w:object>
       </w:r>
       <w:r>
@@ -714,7 +618,7 @@
           <v:shape id="_x0000_i1028" type="#_x0000_t75" style="width:14.15pt;height:12.85pt" o:ole="">
             <v:imagedata r:id="rId15" o:title=""/>
           </v:shape>
-          <o:OLEObject Type="Embed" ProgID="Equation.DSMT4" ShapeID="_x0000_i1028" DrawAspect="Content" ObjectID="_1721068466" r:id="rId16"/>
+          <o:OLEObject Type="Embed" ProgID="Equation.DSMT4" ShapeID="_x0000_i1028" DrawAspect="Content" ObjectID="_1721135379" r:id="rId16"/>
         </w:object>
       </w:r>
       <w:r>
@@ -737,7 +641,7 @@
           <v:shape id="_x0000_i1029" type="#_x0000_t75" style="width:12.85pt;height:14.15pt" o:ole="">
             <v:imagedata r:id="rId17" o:title=""/>
           </v:shape>
-          <o:OLEObject Type="Embed" ProgID="Equation.DSMT4" ShapeID="_x0000_i1029" DrawAspect="Content" ObjectID="_1721068467" r:id="rId18"/>
+          <o:OLEObject Type="Embed" ProgID="Equation.DSMT4" ShapeID="_x0000_i1029" DrawAspect="Content" ObjectID="_1721135380" r:id="rId18"/>
         </w:object>
       </w:r>
       <w:r>
@@ -775,7 +679,7 @@
           <v:shape id="_x0000_i1030" type="#_x0000_t75" style="width:12.85pt;height:12pt" o:ole="">
             <v:imagedata r:id="rId19" o:title=""/>
           </v:shape>
-          <o:OLEObject Type="Embed" ProgID="Equation.DSMT4" ShapeID="_x0000_i1030" DrawAspect="Content" ObjectID="_1721068468" r:id="rId20"/>
+          <o:OLEObject Type="Embed" ProgID="Equation.DSMT4" ShapeID="_x0000_i1030" DrawAspect="Content" ObjectID="_1721135381" r:id="rId20"/>
         </w:object>
       </w:r>
       <w:r>
@@ -800,7 +704,7 @@
           <v:shape id="_x0000_i1031" type="#_x0000_t75" style="width:155.15pt;height:69.85pt" o:ole="">
             <v:imagedata r:id="rId21" o:title=""/>
           </v:shape>
-          <o:OLEObject Type="Embed" ProgID="Equation.DSMT4" ShapeID="_x0000_i1031" DrawAspect="Content" ObjectID="_1721068469" r:id="rId22"/>
+          <o:OLEObject Type="Embed" ProgID="Equation.DSMT4" ShapeID="_x0000_i1031" DrawAspect="Content" ObjectID="_1721135382" r:id="rId22"/>
         </w:object>
       </w:r>
     </w:p>
@@ -826,7 +730,7 @@
           <v:shape id="_x0000_i1032" type="#_x0000_t75" style="width:489pt;height:56.15pt" o:ole="">
             <v:imagedata r:id="rId23" o:title=""/>
           </v:shape>
-          <o:OLEObject Type="Embed" ProgID="Equation.DSMT4" ShapeID="_x0000_i1032" DrawAspect="Content" ObjectID="_1721068470" r:id="rId24"/>
+          <o:OLEObject Type="Embed" ProgID="Equation.DSMT4" ShapeID="_x0000_i1032" DrawAspect="Content" ObjectID="_1721135383" r:id="rId24"/>
         </w:object>
       </w:r>
     </w:p>
@@ -887,7 +791,7 @@
           <v:shape id="_x0000_i1033" type="#_x0000_t75" style="width:143.15pt;height:18pt" o:ole="">
             <v:imagedata r:id="rId25" o:title=""/>
           </v:shape>
-          <o:OLEObject Type="Embed" ProgID="Equation.DSMT4" ShapeID="_x0000_i1033" DrawAspect="Content" ObjectID="_1721068471" r:id="rId26"/>
+          <o:OLEObject Type="Embed" ProgID="Equation.DSMT4" ShapeID="_x0000_i1033" DrawAspect="Content" ObjectID="_1721135384" r:id="rId26"/>
         </w:object>
       </w:r>
     </w:p>
@@ -924,7 +828,7 @@
           <v:shape id="_x0000_i1034" type="#_x0000_t75" style="width:159pt;height:56.15pt" o:ole="">
             <v:imagedata r:id="rId27" o:title=""/>
           </v:shape>
-          <o:OLEObject Type="Embed" ProgID="Equation.DSMT4" ShapeID="_x0000_i1034" DrawAspect="Content" ObjectID="_1721068472" r:id="rId28"/>
+          <o:OLEObject Type="Embed" ProgID="Equation.DSMT4" ShapeID="_x0000_i1034" DrawAspect="Content" ObjectID="_1721135385" r:id="rId28"/>
         </w:object>
       </w:r>
       <w:r>
@@ -944,7 +848,7 @@
           <v:shape id="_x0000_i1035" type="#_x0000_t75" style="width:12.85pt;height:12pt" o:ole="">
             <v:imagedata r:id="rId29" o:title=""/>
           </v:shape>
-          <o:OLEObject Type="Embed" ProgID="Equation.DSMT4" ShapeID="_x0000_i1035" DrawAspect="Content" ObjectID="_1721068473" r:id="rId30"/>
+          <o:OLEObject Type="Embed" ProgID="Equation.DSMT4" ShapeID="_x0000_i1035" DrawAspect="Content" ObjectID="_1721135386" r:id="rId30"/>
         </w:object>
       </w:r>
     </w:p>
@@ -960,7 +864,7 @@
           <v:shape id="_x0000_i1036" type="#_x0000_t75" style="width:159pt;height:56.15pt" o:ole="">
             <v:imagedata r:id="rId31" o:title=""/>
           </v:shape>
-          <o:OLEObject Type="Embed" ProgID="Equation.DSMT4" ShapeID="_x0000_i1036" DrawAspect="Content" ObjectID="_1721068474" r:id="rId32"/>
+          <o:OLEObject Type="Embed" ProgID="Equation.DSMT4" ShapeID="_x0000_i1036" DrawAspect="Content" ObjectID="_1721135387" r:id="rId32"/>
         </w:object>
       </w:r>
       <w:r>
@@ -980,7 +884,7 @@
           <v:shape id="_x0000_i1037" type="#_x0000_t75" style="width:12.85pt;height:14.15pt" o:ole="">
             <v:imagedata r:id="rId33" o:title=""/>
           </v:shape>
-          <o:OLEObject Type="Embed" ProgID="Equation.DSMT4" ShapeID="_x0000_i1037" DrawAspect="Content" ObjectID="_1721068475" r:id="rId34"/>
+          <o:OLEObject Type="Embed" ProgID="Equation.DSMT4" ShapeID="_x0000_i1037" DrawAspect="Content" ObjectID="_1721135388" r:id="rId34"/>
         </w:object>
       </w:r>
     </w:p>
@@ -996,7 +900,7 @@
           <v:shape id="_x0000_i1038" type="#_x0000_t75" style="width:162pt;height:56.15pt" o:ole="">
             <v:imagedata r:id="rId35" o:title=""/>
           </v:shape>
-          <o:OLEObject Type="Embed" ProgID="Equation.DSMT4" ShapeID="_x0000_i1038" DrawAspect="Content" ObjectID="_1721068476" r:id="rId36"/>
+          <o:OLEObject Type="Embed" ProgID="Equation.DSMT4" ShapeID="_x0000_i1038" DrawAspect="Content" ObjectID="_1721135389" r:id="rId36"/>
         </w:object>
       </w:r>
       <w:r>
@@ -1019,7 +923,7 @@
           <v:shape id="_x0000_i1039" type="#_x0000_t75" style="width:14.15pt;height:12.85pt" o:ole="">
             <v:imagedata r:id="rId37" o:title=""/>
           </v:shape>
-          <o:OLEObject Type="Embed" ProgID="Equation.DSMT4" ShapeID="_x0000_i1039" DrawAspect="Content" ObjectID="_1721068477" r:id="rId38"/>
+          <o:OLEObject Type="Embed" ProgID="Equation.DSMT4" ShapeID="_x0000_i1039" DrawAspect="Content" ObjectID="_1721135390" r:id="rId38"/>
         </w:object>
       </w:r>
     </w:p>
@@ -1035,7 +939,7 @@
           <v:shape id="_x0000_i1040" type="#_x0000_t75" style="width:20.15pt;height:18pt" o:ole="">
             <v:imagedata r:id="rId39" o:title=""/>
           </v:shape>
-          <o:OLEObject Type="Embed" ProgID="Equation.DSMT4" ShapeID="_x0000_i1040" DrawAspect="Content" ObjectID="_1721068478" r:id="rId40"/>
+          <o:OLEObject Type="Embed" ProgID="Equation.DSMT4" ShapeID="_x0000_i1040" DrawAspect="Content" ObjectID="_1721135391" r:id="rId40"/>
         </w:object>
       </w:r>
       <w:r>
@@ -1095,7 +999,7 @@
           <v:shape id="_x0000_i1041" type="#_x0000_t75" style="width:62.15pt;height:18pt" o:ole="">
             <v:imagedata r:id="rId41" o:title=""/>
           </v:shape>
-          <o:OLEObject Type="Embed" ProgID="Equation.DSMT4" ShapeID="_x0000_i1041" DrawAspect="Content" ObjectID="_1721068479" r:id="rId42"/>
+          <o:OLEObject Type="Embed" ProgID="Equation.DSMT4" ShapeID="_x0000_i1041" DrawAspect="Content" ObjectID="_1721135392" r:id="rId42"/>
         </w:object>
       </w:r>
       <w:r>
@@ -1194,7 +1098,7 @@
           <v:shape id="_x0000_i1042" type="#_x0000_t75" style="width:42pt;height:18pt" o:ole="">
             <v:imagedata r:id="rId43" o:title=""/>
           </v:shape>
-          <o:OLEObject Type="Embed" ProgID="Equation.DSMT4" ShapeID="_x0000_i1042" DrawAspect="Content" ObjectID="_1721068480" r:id="rId44"/>
+          <o:OLEObject Type="Embed" ProgID="Equation.DSMT4" ShapeID="_x0000_i1042" DrawAspect="Content" ObjectID="_1721135393" r:id="rId44"/>
         </w:object>
       </w:r>
       <w:r>
@@ -1207,15 +1111,7 @@
         <w:ind w:firstLine="420"/>
       </w:pPr>
       <w:r>
-        <w:t>旋翼固定坐标系与</w:t>
-      </w:r>
-      <w:proofErr w:type="gramStart"/>
-      <w:r>
-        <w:t>体轴系间的</w:t>
-      </w:r>
-      <w:proofErr w:type="gramEnd"/>
-      <w:r>
-        <w:t>变换关系由旋翼轴纵向和横向倾角</w:t>
+        <w:t>旋翼固定坐标系与体轴系间的变换关系由旋翼轴纵向和横向倾角</w:t>
       </w:r>
       <w:r>
         <w:rPr>
@@ -1225,7 +1121,7 @@
           <v:shape id="_x0000_i1043" type="#_x0000_t75" style="width:23.15pt;height:18.85pt" o:ole="">
             <v:imagedata r:id="rId45" o:title=""/>
           </v:shape>
-          <o:OLEObject Type="Embed" ProgID="Equation.DSMT4" ShapeID="_x0000_i1043" DrawAspect="Content" ObjectID="_1721068481" r:id="rId46"/>
+          <o:OLEObject Type="Embed" ProgID="Equation.DSMT4" ShapeID="_x0000_i1043" DrawAspect="Content" ObjectID="_1721135394" r:id="rId46"/>
         </w:object>
       </w:r>
       <w:r>
@@ -1245,20 +1141,15 @@
           <v:shape id="_x0000_i1044" type="#_x0000_t75" style="width:11.15pt;height:18pt" o:ole="">
             <v:imagedata r:id="rId47" o:title=""/>
           </v:shape>
-          <o:OLEObject Type="Embed" ProgID="Equation.DSMT4" ShapeID="_x0000_i1044" DrawAspect="Content" ObjectID="_1721068482" r:id="rId48"/>
+          <o:OLEObject Type="Embed" ProgID="Equation.DSMT4" ShapeID="_x0000_i1044" DrawAspect="Content" ObjectID="_1721135395" r:id="rId48"/>
         </w:object>
       </w:r>
       <w:r>
         <w:t>角，再绕</w:t>
       </w:r>
       <w:r>
-        <w:t>X</w:t>
-      </w:r>
-      <w:proofErr w:type="gramStart"/>
-      <w:r>
-        <w:t>‘</w:t>
-      </w:r>
-      <w:proofErr w:type="gramEnd"/>
+        <w:t>X‘</w:t>
+      </w:r>
       <w:r>
         <w:t>轴旋转</w:t>
       </w:r>
@@ -1270,7 +1161,7 @@
           <v:shape id="_x0000_i1045" type="#_x0000_t75" style="width:9.85pt;height:18.85pt" o:ole="">
             <v:imagedata r:id="rId49" o:title=""/>
           </v:shape>
-          <o:OLEObject Type="Embed" ProgID="Equation.DSMT4" ShapeID="_x0000_i1045" DrawAspect="Content" ObjectID="_1721068483" r:id="rId50"/>
+          <o:OLEObject Type="Embed" ProgID="Equation.DSMT4" ShapeID="_x0000_i1045" DrawAspect="Content" ObjectID="_1721135396" r:id="rId50"/>
         </w:object>
       </w:r>
       <w:r>
@@ -1292,7 +1183,7 @@
           <v:shape id="_x0000_i1046" type="#_x0000_t75" style="width:245.15pt;height:69.85pt" o:ole="">
             <v:imagedata r:id="rId51" o:title=""/>
           </v:shape>
-          <o:OLEObject Type="Embed" ProgID="Equation.DSMT4" ShapeID="_x0000_i1046" DrawAspect="Content" ObjectID="_1721068484" r:id="rId52"/>
+          <o:OLEObject Type="Embed" ProgID="Equation.DSMT4" ShapeID="_x0000_i1046" DrawAspect="Content" ObjectID="_1721135397" r:id="rId52"/>
         </w:object>
       </w:r>
     </w:p>
@@ -1408,7 +1299,7 @@
           <v:shape id="_x0000_i1047" type="#_x0000_t75" style="width:53.15pt;height:18pt" o:ole="">
             <v:imagedata r:id="rId54" o:title=""/>
           </v:shape>
-          <o:OLEObject Type="Embed" ProgID="Equation.DSMT4" ShapeID="_x0000_i1047" DrawAspect="Content" ObjectID="_1721068485" r:id="rId55"/>
+          <o:OLEObject Type="Embed" ProgID="Equation.DSMT4" ShapeID="_x0000_i1047" DrawAspect="Content" ObjectID="_1721135398" r:id="rId55"/>
         </w:object>
       </w:r>
       <w:r>
@@ -1437,7 +1328,7 @@
           <v:shape id="_x0000_i1048" type="#_x0000_t75" style="width:39.85pt;height:15.85pt" o:ole="">
             <v:imagedata r:id="rId56" o:title=""/>
           </v:shape>
-          <o:OLEObject Type="Embed" ProgID="Equation.DSMT4" ShapeID="_x0000_i1048" DrawAspect="Content" ObjectID="_1721068486" r:id="rId57"/>
+          <o:OLEObject Type="Embed" ProgID="Equation.DSMT4" ShapeID="_x0000_i1048" DrawAspect="Content" ObjectID="_1721135399" r:id="rId57"/>
         </w:object>
       </w:r>
       <w:r>
@@ -1451,7 +1342,7 @@
           <v:shape id="_x0000_i1049" type="#_x0000_t75" style="width:47.15pt;height:15.85pt" o:ole="">
             <v:imagedata r:id="rId58" o:title=""/>
           </v:shape>
-          <o:OLEObject Type="Embed" ProgID="Equation.DSMT4" ShapeID="_x0000_i1049" DrawAspect="Content" ObjectID="_1721068487" r:id="rId59"/>
+          <o:OLEObject Type="Embed" ProgID="Equation.DSMT4" ShapeID="_x0000_i1049" DrawAspect="Content" ObjectID="_1721135400" r:id="rId59"/>
         </w:object>
       </w:r>
       <w:r>
@@ -1465,7 +1356,7 @@
           <v:shape id="_x0000_i1050" type="#_x0000_t75" style="width:39.85pt;height:15.85pt" o:ole="">
             <v:imagedata r:id="rId60" o:title=""/>
           </v:shape>
-          <o:OLEObject Type="Embed" ProgID="Equation.DSMT4" ShapeID="_x0000_i1050" DrawAspect="Content" ObjectID="_1721068488" r:id="rId61"/>
+          <o:OLEObject Type="Embed" ProgID="Equation.DSMT4" ShapeID="_x0000_i1050" DrawAspect="Content" ObjectID="_1721135401" r:id="rId61"/>
         </w:object>
       </w:r>
       <w:r>
@@ -1479,7 +1370,7 @@
           <v:shape id="_x0000_i1051" type="#_x0000_t75" style="width:54pt;height:15.85pt" o:ole="">
             <v:imagedata r:id="rId62" o:title=""/>
           </v:shape>
-          <o:OLEObject Type="Embed" ProgID="Equation.DSMT4" ShapeID="_x0000_i1051" DrawAspect="Content" ObjectID="_1721068489" r:id="rId63"/>
+          <o:OLEObject Type="Embed" ProgID="Equation.DSMT4" ShapeID="_x0000_i1051" DrawAspect="Content" ObjectID="_1721135402" r:id="rId63"/>
         </w:object>
       </w:r>
       <w:r>
@@ -1493,7 +1384,7 @@
           <v:shape id="_x0000_i1052" type="#_x0000_t75" style="width:56.15pt;height:18.85pt" o:ole="">
             <v:imagedata r:id="rId64" o:title=""/>
           </v:shape>
-          <o:OLEObject Type="Embed" ProgID="Equation.DSMT4" ShapeID="_x0000_i1052" DrawAspect="Content" ObjectID="_1721068490" r:id="rId65"/>
+          <o:OLEObject Type="Embed" ProgID="Equation.DSMT4" ShapeID="_x0000_i1052" DrawAspect="Content" ObjectID="_1721135403" r:id="rId65"/>
         </w:object>
       </w:r>
       <w:r>
@@ -1510,7 +1401,7 @@
           <v:shape id="_x0000_i1053" type="#_x0000_t75" style="width:63pt;height:18.85pt" o:ole="">
             <v:imagedata r:id="rId66" o:title=""/>
           </v:shape>
-          <o:OLEObject Type="Embed" ProgID="Equation.DSMT4" ShapeID="_x0000_i1053" DrawAspect="Content" ObjectID="_1721068491" r:id="rId67"/>
+          <o:OLEObject Type="Embed" ProgID="Equation.DSMT4" ShapeID="_x0000_i1053" DrawAspect="Content" ObjectID="_1721135404" r:id="rId67"/>
         </w:object>
       </w:r>
       <w:r>
@@ -1524,7 +1415,7 @@
           <v:shape id="_x0000_i1054" type="#_x0000_t75" style="width:69.85pt;height:18.85pt" o:ole="">
             <v:imagedata r:id="rId68" o:title=""/>
           </v:shape>
-          <o:OLEObject Type="Embed" ProgID="Equation.DSMT4" ShapeID="_x0000_i1054" DrawAspect="Content" ObjectID="_1721068492" r:id="rId69"/>
+          <o:OLEObject Type="Embed" ProgID="Equation.DSMT4" ShapeID="_x0000_i1054" DrawAspect="Content" ObjectID="_1721135405" r:id="rId69"/>
         </w:object>
       </w:r>
       <w:r>
@@ -1538,7 +1429,7 @@
           <v:shape id="_x0000_i1055" type="#_x0000_t75" style="width:84pt;height:18.85pt" o:ole="">
             <v:imagedata r:id="rId70" o:title=""/>
           </v:shape>
-          <o:OLEObject Type="Embed" ProgID="Equation.DSMT4" ShapeID="_x0000_i1055" DrawAspect="Content" ObjectID="_1721068493" r:id="rId71"/>
+          <o:OLEObject Type="Embed" ProgID="Equation.DSMT4" ShapeID="_x0000_i1055" DrawAspect="Content" ObjectID="_1721135406" r:id="rId71"/>
         </w:object>
       </w:r>
       <w:r>
@@ -1576,7 +1467,7 @@
           <v:shape id="_x0000_i1056" type="#_x0000_t75" style="width:12pt;height:12.85pt" o:ole="">
             <v:imagedata r:id="rId72" o:title=""/>
           </v:shape>
-          <o:OLEObject Type="Embed" ProgID="Equation.DSMT4" ShapeID="_x0000_i1056" DrawAspect="Content" ObjectID="_1721068494" r:id="rId73"/>
+          <o:OLEObject Type="Embed" ProgID="Equation.DSMT4" ShapeID="_x0000_i1056" DrawAspect="Content" ObjectID="_1721135407" r:id="rId73"/>
         </w:object>
       </w:r>
       <w:r>
@@ -1598,7 +1489,7 @@
           <v:shape id="_x0000_i1057" type="#_x0000_t75" style="width:144.85pt;height:56.15pt" o:ole="">
             <v:imagedata r:id="rId74" o:title=""/>
           </v:shape>
-          <o:OLEObject Type="Embed" ProgID="Equation.DSMT4" ShapeID="_x0000_i1057" DrawAspect="Content" ObjectID="_1721068495" r:id="rId75"/>
+          <o:OLEObject Type="Embed" ProgID="Equation.DSMT4" ShapeID="_x0000_i1057" DrawAspect="Content" ObjectID="_1721135408" r:id="rId75"/>
         </w:object>
       </w:r>
     </w:p>
@@ -1653,7 +1544,7 @@
           <v:shape id="_x0000_i1058" type="#_x0000_t75" style="width:44.15pt;height:18pt" o:ole="">
             <v:imagedata r:id="rId76" o:title=""/>
           </v:shape>
-          <o:OLEObject Type="Embed" ProgID="Equation.DSMT4" ShapeID="_x0000_i1058" DrawAspect="Content" ObjectID="_1721068496" r:id="rId77"/>
+          <o:OLEObject Type="Embed" ProgID="Equation.DSMT4" ShapeID="_x0000_i1058" DrawAspect="Content" ObjectID="_1721135409" r:id="rId77"/>
         </w:object>
       </w:r>
       <w:r>
@@ -1685,7 +1576,7 @@
           <v:shape id="_x0000_i1059" type="#_x0000_t75" style="width:12.85pt;height:18pt" o:ole="">
             <v:imagedata r:id="rId78" o:title=""/>
           </v:shape>
-          <o:OLEObject Type="Embed" ProgID="Equation.DSMT4" ShapeID="_x0000_i1059" DrawAspect="Content" ObjectID="_1721068497" r:id="rId79"/>
+          <o:OLEObject Type="Embed" ProgID="Equation.DSMT4" ShapeID="_x0000_i1059" DrawAspect="Content" ObjectID="_1721135410" r:id="rId79"/>
         </w:object>
       </w:r>
       <w:r>
@@ -1699,7 +1590,7 @@
           <v:shape id="_x0000_i1060" type="#_x0000_t75" style="width:12.85pt;height:18pt" o:ole="">
             <v:imagedata r:id="rId80" o:title=""/>
           </v:shape>
-          <o:OLEObject Type="Embed" ProgID="Equation.DSMT4" ShapeID="_x0000_i1060" DrawAspect="Content" ObjectID="_1721068498" r:id="rId81"/>
+          <o:OLEObject Type="Embed" ProgID="Equation.DSMT4" ShapeID="_x0000_i1060" DrawAspect="Content" ObjectID="_1721135411" r:id="rId81"/>
         </w:object>
       </w:r>
       <w:r>
@@ -1719,7 +1610,7 @@
           <v:shape id="_x0000_i1061" type="#_x0000_t75" style="width:20.15pt;height:18pt" o:ole="">
             <v:imagedata r:id="rId82" o:title=""/>
           </v:shape>
-          <o:OLEObject Type="Embed" ProgID="Equation.DSMT4" ShapeID="_x0000_i1061" DrawAspect="Content" ObjectID="_1721068499" r:id="rId83"/>
+          <o:OLEObject Type="Embed" ProgID="Equation.DSMT4" ShapeID="_x0000_i1061" DrawAspect="Content" ObjectID="_1721135412" r:id="rId83"/>
         </w:object>
       </w:r>
       <w:r>
@@ -1739,7 +1630,7 @@
           <v:shape id="_x0000_i1062" type="#_x0000_t75" style="width:20.15pt;height:18pt" o:ole="">
             <v:imagedata r:id="rId84" o:title=""/>
           </v:shape>
-          <o:OLEObject Type="Embed" ProgID="Equation.DSMT4" ShapeID="_x0000_i1062" DrawAspect="Content" ObjectID="_1721068500" r:id="rId85"/>
+          <o:OLEObject Type="Embed" ProgID="Equation.DSMT4" ShapeID="_x0000_i1062" DrawAspect="Content" ObjectID="_1721135413" r:id="rId85"/>
         </w:object>
       </w:r>
       <w:r>
@@ -1761,7 +1652,7 @@
           <v:shape id="_x0000_i1063" type="#_x0000_t75" style="width:261.85pt;height:57.85pt" o:ole="">
             <v:imagedata r:id="rId86" o:title=""/>
           </v:shape>
-          <o:OLEObject Type="Embed" ProgID="Equation.DSMT4" ShapeID="_x0000_i1063" DrawAspect="Content" ObjectID="_1721068501" r:id="rId87"/>
+          <o:OLEObject Type="Embed" ProgID="Equation.DSMT4" ShapeID="_x0000_i1063" DrawAspect="Content" ObjectID="_1721135414" r:id="rId87"/>
         </w:object>
       </w:r>
     </w:p>
@@ -1868,7 +1759,7 @@
           <v:shape id="_x0000_i1064" type="#_x0000_t75" style="width:62.15pt;height:18pt" o:ole="">
             <v:imagedata r:id="rId89" o:title=""/>
           </v:shape>
-          <o:OLEObject Type="Embed" ProgID="Equation.DSMT4" ShapeID="_x0000_i1064" DrawAspect="Content" ObjectID="_1721068502" r:id="rId90"/>
+          <o:OLEObject Type="Embed" ProgID="Equation.DSMT4" ShapeID="_x0000_i1064" DrawAspect="Content" ObjectID="_1721135415" r:id="rId90"/>
         </w:object>
       </w:r>
       <w:r>
@@ -1902,15 +1793,7 @@
         <w:ind w:firstLine="420"/>
       </w:pPr>
       <w:r>
-        <w:t>尾桨坐标系与</w:t>
-      </w:r>
-      <w:proofErr w:type="gramStart"/>
-      <w:r>
-        <w:t>体轴系间的</w:t>
-      </w:r>
-      <w:proofErr w:type="gramEnd"/>
-      <w:r>
-        <w:t>转换关系由尾桨倾斜角</w:t>
+        <w:t>尾桨坐标系与体轴系间的转换关系由尾桨倾斜角</w:t>
       </w:r>
       <w:r>
         <w:rPr>
@@ -1920,7 +1803,7 @@
           <v:shape id="_x0000_i1065" type="#_x0000_t75" style="width:20.15pt;height:18pt" o:ole="">
             <v:imagedata r:id="rId91" o:title=""/>
           </v:shape>
-          <o:OLEObject Type="Embed" ProgID="Equation.DSMT4" ShapeID="_x0000_i1065" DrawAspect="Content" ObjectID="_1721068503" r:id="rId92"/>
+          <o:OLEObject Type="Embed" ProgID="Equation.DSMT4" ShapeID="_x0000_i1065" DrawAspect="Content" ObjectID="_1721135416" r:id="rId92"/>
         </w:object>
       </w:r>
       <w:r>
@@ -1942,7 +1825,7 @@
           <v:shape id="_x0000_i1066" type="#_x0000_t75" style="width:171pt;height:57.85pt" o:ole="">
             <v:imagedata r:id="rId93" o:title=""/>
           </v:shape>
-          <o:OLEObject Type="Embed" ProgID="Equation.DSMT4" ShapeID="_x0000_i1066" DrawAspect="Content" ObjectID="_1721068504" r:id="rId94"/>
+          <o:OLEObject Type="Embed" ProgID="Equation.DSMT4" ShapeID="_x0000_i1066" DrawAspect="Content" ObjectID="_1721135417" r:id="rId94"/>
         </w:object>
       </w:r>
     </w:p>
@@ -2031,7 +1914,7 @@
           <v:shape id="_x0000_i1067" type="#_x0000_t75" style="width:15.85pt;height:18pt" o:ole="">
             <v:imagedata r:id="rId96" o:title=""/>
           </v:shape>
-          <o:OLEObject Type="Embed" ProgID="Equation.DSMT4" ShapeID="_x0000_i1067" DrawAspect="Content" ObjectID="_1721068505" r:id="rId97"/>
+          <o:OLEObject Type="Embed" ProgID="Equation.DSMT4" ShapeID="_x0000_i1067" DrawAspect="Content" ObjectID="_1721135418" r:id="rId97"/>
         </w:object>
       </w:r>
       <w:r>
@@ -2052,13 +1935,8 @@
       <w:r>
         <w:t>Y</w:t>
       </w:r>
-      <w:proofErr w:type="gramStart"/>
-      <w:r>
-        <w:t>轴根据</w:t>
-      </w:r>
-      <w:proofErr w:type="gramEnd"/>
-      <w:r>
-        <w:t>右手螺旋法则确定。单位矢量为</w:t>
+      <w:r>
+        <w:t>轴根据右手螺旋法则确定。单位矢量为</w:t>
       </w:r>
       <w:r>
         <w:rPr>
@@ -2068,7 +1946,7 @@
           <v:shape id="_x0000_i1068" type="#_x0000_t75" style="width:57pt;height:18pt" o:ole="">
             <v:imagedata r:id="rId98" o:title=""/>
           </v:shape>
-          <o:OLEObject Type="Embed" ProgID="Equation.DSMT4" ShapeID="_x0000_i1068" DrawAspect="Content" ObjectID="_1721068506" r:id="rId99"/>
+          <o:OLEObject Type="Embed" ProgID="Equation.DSMT4" ShapeID="_x0000_i1068" DrawAspect="Content" ObjectID="_1721135419" r:id="rId99"/>
         </w:object>
       </w:r>
     </w:p>
@@ -2148,7 +2026,7 @@
           <v:shape id="_x0000_i1069" type="#_x0000_t75" style="width:18.85pt;height:11.15pt" o:ole="">
             <v:imagedata r:id="rId101" o:title=""/>
           </v:shape>
-          <o:OLEObject Type="Embed" ProgID="Equation.DSMT4" ShapeID="_x0000_i1069" DrawAspect="Content" ObjectID="_1721068507" r:id="rId102"/>
+          <o:OLEObject Type="Embed" ProgID="Equation.DSMT4" ShapeID="_x0000_i1069" DrawAspect="Content" ObjectID="_1721135420" r:id="rId102"/>
         </w:object>
       </w:r>
       <w:r>
@@ -2168,7 +2046,7 @@
           <v:shape id="_x0000_i1070" type="#_x0000_t75" style="width:12pt;height:15.85pt" o:ole="">
             <v:imagedata r:id="rId103" o:title=""/>
           </v:shape>
-          <o:OLEObject Type="Embed" ProgID="Equation.DSMT4" ShapeID="_x0000_i1070" DrawAspect="Content" ObjectID="_1721068508" r:id="rId104"/>
+          <o:OLEObject Type="Embed" ProgID="Equation.DSMT4" ShapeID="_x0000_i1070" DrawAspect="Content" ObjectID="_1721135421" r:id="rId104"/>
         </w:object>
       </w:r>
       <w:r>
@@ -2199,7 +2077,7 @@
           <v:shape id="_x0000_i1071" type="#_x0000_t75" style="width:242.15pt;height:56.15pt" o:ole="">
             <v:imagedata r:id="rId105" o:title=""/>
           </v:shape>
-          <o:OLEObject Type="Embed" ProgID="Equation.DSMT4" ShapeID="_x0000_i1071" DrawAspect="Content" ObjectID="_1721068509" r:id="rId106"/>
+          <o:OLEObject Type="Embed" ProgID="Equation.DSMT4" ShapeID="_x0000_i1071" DrawAspect="Content" ObjectID="_1721135422" r:id="rId106"/>
         </w:object>
       </w:r>
     </w:p>
@@ -2232,7 +2110,7 @@
           <v:shape id="_x0000_i1072" type="#_x0000_t75" style="width:12pt;height:11.15pt" o:ole="">
             <v:imagedata r:id="rId107" o:title=""/>
           </v:shape>
-          <o:OLEObject Type="Embed" ProgID="Equation.DSMT4" ShapeID="_x0000_i1072" DrawAspect="Content" ObjectID="_1721068510" r:id="rId108"/>
+          <o:OLEObject Type="Embed" ProgID="Equation.DSMT4" ShapeID="_x0000_i1072" DrawAspect="Content" ObjectID="_1721135423" r:id="rId108"/>
         </w:object>
       </w:r>
       <w:r>
@@ -2246,7 +2124,7 @@
           <v:shape id="_x0000_i1073" type="#_x0000_t75" style="width:12pt;height:15.85pt" o:ole="">
             <v:imagedata r:id="rId109" o:title=""/>
           </v:shape>
-          <o:OLEObject Type="Embed" ProgID="Equation.DSMT4" ShapeID="_x0000_i1073" DrawAspect="Content" ObjectID="_1721068511" r:id="rId110"/>
+          <o:OLEObject Type="Embed" ProgID="Equation.DSMT4" ShapeID="_x0000_i1073" DrawAspect="Content" ObjectID="_1721135424" r:id="rId110"/>
         </w:object>
       </w:r>
       <w:r>
@@ -2268,7 +2146,7 @@
           <v:shape id="_x0000_i1074" type="#_x0000_t75" style="width:105.85pt;height:74.15pt" o:ole="">
             <v:imagedata r:id="rId111" o:title=""/>
           </v:shape>
-          <o:OLEObject Type="Embed" ProgID="Equation.DSMT4" ShapeID="_x0000_i1074" DrawAspect="Content" ObjectID="_1721068512" r:id="rId112"/>
+          <o:OLEObject Type="Embed" ProgID="Equation.DSMT4" ShapeID="_x0000_i1074" DrawAspect="Content" ObjectID="_1721135425" r:id="rId112"/>
         </w:object>
       </w:r>
     </w:p>
@@ -2288,7 +2166,7 @@
           <v:shape id="_x0000_i1075" type="#_x0000_t75" style="width:62.15pt;height:18pt" o:ole="">
             <v:imagedata r:id="rId113" o:title=""/>
           </v:shape>
-          <o:OLEObject Type="Embed" ProgID="Equation.DSMT4" ShapeID="_x0000_i1075" DrawAspect="Content" ObjectID="_1721068513" r:id="rId114"/>
+          <o:OLEObject Type="Embed" ProgID="Equation.DSMT4" ShapeID="_x0000_i1075" DrawAspect="Content" ObjectID="_1721135426" r:id="rId114"/>
         </w:object>
       </w:r>
       <w:r>
@@ -2302,7 +2180,7 @@
           <v:shape id="_x0000_i1076" type="#_x0000_t75" style="width:15.85pt;height:18pt" o:ole="">
             <v:imagedata r:id="rId115" o:title=""/>
           </v:shape>
-          <o:OLEObject Type="Embed" ProgID="Equation.DSMT4" ShapeID="_x0000_i1076" DrawAspect="Content" ObjectID="_1721068514" r:id="rId116"/>
+          <o:OLEObject Type="Embed" ProgID="Equation.DSMT4" ShapeID="_x0000_i1076" DrawAspect="Content" ObjectID="_1721135427" r:id="rId116"/>
         </w:object>
       </w:r>
       <w:r>
@@ -2525,7 +2403,7 @@
           <v:shape id="_x0000_i1077" type="#_x0000_t75" style="width:12pt;height:14.15pt" o:ole="">
             <v:imagedata r:id="rId118" o:title=""/>
           </v:shape>
-          <o:OLEObject Type="Embed" ProgID="Equation.DSMT4" ShapeID="_x0000_i1077" DrawAspect="Content" ObjectID="_1721068515" r:id="rId119"/>
+          <o:OLEObject Type="Embed" ProgID="Equation.DSMT4" ShapeID="_x0000_i1077" DrawAspect="Content" ObjectID="_1721135428" r:id="rId119"/>
         </w:object>
       </w:r>
       <w:r>
@@ -2539,7 +2417,7 @@
           <v:shape id="_x0000_i1078" type="#_x0000_t75" style="width:12pt;height:11.15pt" o:ole="">
             <v:imagedata r:id="rId120" o:title=""/>
           </v:shape>
-          <o:OLEObject Type="Embed" ProgID="Equation.DSMT4" ShapeID="_x0000_i1078" DrawAspect="Content" ObjectID="_1721068516" r:id="rId121"/>
+          <o:OLEObject Type="Embed" ProgID="Equation.DSMT4" ShapeID="_x0000_i1078" DrawAspect="Content" ObjectID="_1721135429" r:id="rId121"/>
         </w:object>
       </w:r>
       <w:r>
@@ -2561,7 +2439,7 @@
           <v:shape id="_x0000_i1079" type="#_x0000_t75" style="width:60.85pt;height:33.85pt" o:ole="">
             <v:imagedata r:id="rId122" o:title=""/>
           </v:shape>
-          <o:OLEObject Type="Embed" ProgID="Equation.DSMT4" ShapeID="_x0000_i1079" DrawAspect="Content" ObjectID="_1721068517" r:id="rId123"/>
+          <o:OLEObject Type="Embed" ProgID="Equation.DSMT4" ShapeID="_x0000_i1079" DrawAspect="Content" ObjectID="_1721135430" r:id="rId123"/>
         </w:object>
       </w:r>
     </w:p>
@@ -2588,7 +2466,7 @@
           <v:shape id="_x0000_i1080" type="#_x0000_t75" style="width:9.85pt;height:11.15pt" o:ole="">
             <v:imagedata r:id="rId124" o:title=""/>
           </v:shape>
-          <o:OLEObject Type="Embed" ProgID="Equation.DSMT4" ShapeID="_x0000_i1080" DrawAspect="Content" ObjectID="_1721068518" r:id="rId125"/>
+          <o:OLEObject Type="Embed" ProgID="Equation.DSMT4" ShapeID="_x0000_i1080" DrawAspect="Content" ObjectID="_1721135431" r:id="rId125"/>
         </w:object>
       </w:r>
       <w:r>
@@ -2605,7 +2483,7 @@
           <v:shape id="_x0000_i1081" type="#_x0000_t75" style="width:12pt;height:14.15pt" o:ole="">
             <v:imagedata r:id="rId126" o:title=""/>
           </v:shape>
-          <o:OLEObject Type="Embed" ProgID="Equation.DSMT4" ShapeID="_x0000_i1081" DrawAspect="Content" ObjectID="_1721068519" r:id="rId127"/>
+          <o:OLEObject Type="Embed" ProgID="Equation.DSMT4" ShapeID="_x0000_i1081" DrawAspect="Content" ObjectID="_1721135432" r:id="rId127"/>
         </w:object>
       </w:r>
       <w:r>
@@ -2627,7 +2505,7 @@
           <v:shape id="_x0000_i1082" type="#_x0000_t75" style="width:60.85pt;height:33.85pt" o:ole="">
             <v:imagedata r:id="rId128" o:title=""/>
           </v:shape>
-          <o:OLEObject Type="Embed" ProgID="Equation.DSMT4" ShapeID="_x0000_i1082" DrawAspect="Content" ObjectID="_1721068520" r:id="rId129"/>
+          <o:OLEObject Type="Embed" ProgID="Equation.DSMT4" ShapeID="_x0000_i1082" DrawAspect="Content" ObjectID="_1721135433" r:id="rId129"/>
         </w:object>
       </w:r>
     </w:p>
@@ -2640,21 +2518,7 @@
         <w:rPr>
           <w:rFonts w:hint="eastAsia"/>
         </w:rPr>
-        <w:t>旋翼桨</w:t>
-      </w:r>
-      <w:proofErr w:type="gramStart"/>
-      <w:r>
-        <w:rPr>
-          <w:rFonts w:hint="eastAsia"/>
-        </w:rPr>
-        <w:t>毂</w:t>
-      </w:r>
-      <w:proofErr w:type="gramEnd"/>
-      <w:r>
-        <w:rPr>
-          <w:rFonts w:hint="eastAsia"/>
-        </w:rPr>
-        <w:t>中心到体轴系原点的相对位置矢量</w:t>
+        <w:t>旋翼桨毂中心到体轴系原点的相对位置矢量</w:t>
       </w:r>
       <w:r>
         <w:rPr>
@@ -2664,7 +2528,7 @@
           <v:shape id="_x0000_i1083" type="#_x0000_t75" style="width:14.15pt;height:18pt" o:ole="">
             <v:imagedata r:id="rId130" o:title=""/>
           </v:shape>
-          <o:OLEObject Type="Embed" ProgID="Equation.DSMT4" ShapeID="_x0000_i1083" DrawAspect="Content" ObjectID="_1721068521" r:id="rId131"/>
+          <o:OLEObject Type="Embed" ProgID="Equation.DSMT4" ShapeID="_x0000_i1083" DrawAspect="Content" ObjectID="_1721135434" r:id="rId131"/>
         </w:object>
       </w:r>
       <w:r>
@@ -2686,7 +2550,7 @@
           <v:shape id="_x0000_i1084" type="#_x0000_t75" style="width:75pt;height:18pt" o:ole="">
             <v:imagedata r:id="rId132" o:title=""/>
           </v:shape>
-          <o:OLEObject Type="Embed" ProgID="Equation.DSMT4" ShapeID="_x0000_i1084" DrawAspect="Content" ObjectID="_1721068522" r:id="rId133"/>
+          <o:OLEObject Type="Embed" ProgID="Equation.DSMT4" ShapeID="_x0000_i1084" DrawAspect="Content" ObjectID="_1721135435" r:id="rId133"/>
         </w:object>
       </w:r>
     </w:p>
@@ -2717,7 +2581,7 @@
           <v:shape id="_x0000_i1085" type="#_x0000_t75" style="width:143.15pt;height:38.15pt" o:ole="">
             <v:imagedata r:id="rId134" o:title=""/>
           </v:shape>
-          <o:OLEObject Type="Embed" ProgID="Equation.DSMT4" ShapeID="_x0000_i1085" DrawAspect="Content" ObjectID="_1721068523" r:id="rId135"/>
+          <o:OLEObject Type="Embed" ProgID="Equation.DSMT4" ShapeID="_x0000_i1085" DrawAspect="Content" ObjectID="_1721135436" r:id="rId135"/>
         </w:object>
       </w:r>
     </w:p>
@@ -2746,19 +2610,11 @@
           <v:shape id="_x0000_i1086" type="#_x0000_t75" style="width:30.85pt;height:18pt" o:ole="">
             <v:imagedata r:id="rId136" o:title=""/>
           </v:shape>
-          <o:OLEObject Type="Embed" ProgID="Equation.DSMT4" ShapeID="_x0000_i1086" DrawAspect="Content" ObjectID="_1721068524" r:id="rId137"/>
-        </w:object>
-      </w:r>
-      <w:r>
-        <w:t>，因此线加速度的最后一项为直升机角运动引起的旋翼桨</w:t>
-      </w:r>
-      <w:proofErr w:type="gramStart"/>
-      <w:r>
-        <w:t>毂</w:t>
-      </w:r>
-      <w:proofErr w:type="gramEnd"/>
-      <w:r>
-        <w:t>中心处线加速度的变化量。</w:t>
+          <o:OLEObject Type="Embed" ProgID="Equation.DSMT4" ShapeID="_x0000_i1086" DrawAspect="Content" ObjectID="_1721135437" r:id="rId137"/>
+        </w:object>
+      </w:r>
+      <w:r>
+        <w:t>，因此线加速度的最后一项为直升机角运动引起的旋翼桨毂中心处线加速度的变化量。</w:t>
       </w:r>
     </w:p>
     <w:p>
@@ -2767,15 +2623,7 @@
         <w:ind w:firstLine="420"/>
       </w:pPr>
       <w:r>
-        <w:t>桨</w:t>
-      </w:r>
-      <w:proofErr w:type="gramStart"/>
-      <w:r>
-        <w:t>毂</w:t>
-      </w:r>
-      <w:proofErr w:type="gramEnd"/>
-      <w:r>
-        <w:t>运动线速度</w:t>
+        <w:t>桨毂运动线速度</w:t>
       </w:r>
       <w:r>
         <w:rPr>
@@ -2785,7 +2633,7 @@
           <v:shape id="_x0000_i1087" type="#_x0000_t75" style="width:15.85pt;height:18pt" o:ole="">
             <v:imagedata r:id="rId138" o:title=""/>
           </v:shape>
-          <o:OLEObject Type="Embed" ProgID="Equation.DSMT4" ShapeID="_x0000_i1087" DrawAspect="Content" ObjectID="_1721068525" r:id="rId139"/>
+          <o:OLEObject Type="Embed" ProgID="Equation.DSMT4" ShapeID="_x0000_i1087" DrawAspect="Content" ObjectID="_1721135438" r:id="rId139"/>
         </w:object>
       </w:r>
       <w:r>
@@ -2807,7 +2655,7 @@
           <v:shape id="_x0000_i1088" type="#_x0000_t75" style="width:98.15pt;height:54pt" o:ole="">
             <v:imagedata r:id="rId140" o:title=""/>
           </v:shape>
-          <o:OLEObject Type="Embed" ProgID="Equation.DSMT4" ShapeID="_x0000_i1088" DrawAspect="Content" ObjectID="_1721068526" r:id="rId141"/>
+          <o:OLEObject Type="Embed" ProgID="Equation.DSMT4" ShapeID="_x0000_i1088" DrawAspect="Content" ObjectID="_1721135439" r:id="rId141"/>
         </w:object>
       </w:r>
     </w:p>
@@ -2820,21 +2668,7 @@
         <w:rPr>
           <w:rFonts w:hint="eastAsia"/>
         </w:rPr>
-        <w:t>桨</w:t>
-      </w:r>
-      <w:proofErr w:type="gramStart"/>
-      <w:r>
-        <w:rPr>
-          <w:rFonts w:hint="eastAsia"/>
-        </w:rPr>
-        <w:t>毂</w:t>
-      </w:r>
-      <w:proofErr w:type="gramEnd"/>
-      <w:r>
-        <w:rPr>
-          <w:rFonts w:hint="eastAsia"/>
-        </w:rPr>
-        <w:t>运动的线加速度</w:t>
+        <w:t>桨毂运动的线加速度</w:t>
       </w:r>
       <w:r>
         <w:rPr>
@@ -2844,7 +2678,7 @@
           <v:shape id="_x0000_i1089" type="#_x0000_t75" style="width:15.85pt;height:18pt" o:ole="">
             <v:imagedata r:id="rId142" o:title=""/>
           </v:shape>
-          <o:OLEObject Type="Embed" ProgID="Equation.DSMT4" ShapeID="_x0000_i1089" DrawAspect="Content" ObjectID="_1721068527" r:id="rId143"/>
+          <o:OLEObject Type="Embed" ProgID="Equation.DSMT4" ShapeID="_x0000_i1089" DrawAspect="Content" ObjectID="_1721135440" r:id="rId143"/>
         </w:object>
       </w:r>
       <w:r>
@@ -2866,7 +2700,7 @@
           <v:shape id="_x0000_i1090" type="#_x0000_t75" style="width:4in;height:69.85pt" o:ole="">
             <v:imagedata r:id="rId144" o:title=""/>
           </v:shape>
-          <o:OLEObject Type="Embed" ProgID="Equation.DSMT4" ShapeID="_x0000_i1090" DrawAspect="Content" ObjectID="_1721068528" r:id="rId145"/>
+          <o:OLEObject Type="Embed" ProgID="Equation.DSMT4" ShapeID="_x0000_i1090" DrawAspect="Content" ObjectID="_1721135441" r:id="rId145"/>
         </w:object>
       </w:r>
     </w:p>
@@ -2903,7 +2737,7 @@
           <v:shape id="_x0000_i1091" type="#_x0000_t75" style="width:81.85pt;height:56.15pt" o:ole="">
             <v:imagedata r:id="rId146" o:title=""/>
           </v:shape>
-          <o:OLEObject Type="Embed" ProgID="Equation.DSMT4" ShapeID="_x0000_i1091" DrawAspect="Content" ObjectID="_1721068529" r:id="rId147"/>
+          <o:OLEObject Type="Embed" ProgID="Equation.DSMT4" ShapeID="_x0000_i1091" DrawAspect="Content" ObjectID="_1721135442" r:id="rId147"/>
         </w:object>
       </w:r>
     </w:p>
@@ -2922,7 +2756,7 @@
           <v:shape id="_x0000_i1092" type="#_x0000_t75" style="width:81.85pt;height:56.15pt" o:ole="">
             <v:imagedata r:id="rId148" o:title=""/>
           </v:shape>
-          <o:OLEObject Type="Embed" ProgID="Equation.DSMT4" ShapeID="_x0000_i1092" DrawAspect="Content" ObjectID="_1721068530" r:id="rId149"/>
+          <o:OLEObject Type="Embed" ProgID="Equation.DSMT4" ShapeID="_x0000_i1092" DrawAspect="Content" ObjectID="_1721135443" r:id="rId149"/>
         </w:object>
       </w:r>
     </w:p>
@@ -2966,7 +2800,7 @@
           <v:shape id="_x0000_i1093" type="#_x0000_t75" style="width:75pt;height:56.15pt" o:ole="">
             <v:imagedata r:id="rId150" o:title=""/>
           </v:shape>
-          <o:OLEObject Type="Embed" ProgID="Equation.DSMT4" ShapeID="_x0000_i1093" DrawAspect="Content" ObjectID="_1721068531" r:id="rId151"/>
+          <o:OLEObject Type="Embed" ProgID="Equation.DSMT4" ShapeID="_x0000_i1093" DrawAspect="Content" ObjectID="_1721135444" r:id="rId151"/>
         </w:object>
       </w:r>
     </w:p>
@@ -2985,7 +2819,7 @@
           <v:shape id="_x0000_i1094" type="#_x0000_t75" style="width:75pt;height:56.15pt" o:ole="">
             <v:imagedata r:id="rId152" o:title=""/>
           </v:shape>
-          <o:OLEObject Type="Embed" ProgID="Equation.DSMT4" ShapeID="_x0000_i1094" DrawAspect="Content" ObjectID="_1721068532" r:id="rId153"/>
+          <o:OLEObject Type="Embed" ProgID="Equation.DSMT4" ShapeID="_x0000_i1094" DrawAspect="Content" ObjectID="_1721135445" r:id="rId153"/>
         </w:object>
       </w:r>
     </w:p>
@@ -2995,15 +2829,7 @@
         <w:ind w:firstLine="420"/>
       </w:pPr>
       <w:r>
-        <w:t>假设桨叶上任意一点到桨</w:t>
-      </w:r>
-      <w:proofErr w:type="gramStart"/>
-      <w:r>
-        <w:t>毂</w:t>
-      </w:r>
-      <w:proofErr w:type="gramEnd"/>
-      <w:r>
-        <w:t>中心处的相对位置矢量</w:t>
+        <w:t>假设桨叶上任意一点到桨毂中心处的相对位置矢量</w:t>
       </w:r>
       <w:r>
         <w:rPr>
@@ -3013,7 +2839,7 @@
           <v:shape id="_x0000_i1095" type="#_x0000_t75" style="width:12pt;height:18.85pt" o:ole="">
             <v:imagedata r:id="rId154" o:title=""/>
           </v:shape>
-          <o:OLEObject Type="Embed" ProgID="Equation.DSMT4" ShapeID="_x0000_i1095" DrawAspect="Content" ObjectID="_1721068533" r:id="rId155"/>
+          <o:OLEObject Type="Embed" ProgID="Equation.DSMT4" ShapeID="_x0000_i1095" DrawAspect="Content" ObjectID="_1721135446" r:id="rId155"/>
         </w:object>
       </w:r>
       <w:r>
@@ -3038,7 +2864,7 @@
           <v:shape id="_x0000_i1096" type="#_x0000_t75" style="width:161.15pt;height:18.85pt" o:ole="">
             <v:imagedata r:id="rId156" o:title=""/>
           </v:shape>
-          <o:OLEObject Type="Embed" ProgID="Equation.DSMT4" ShapeID="_x0000_i1096" DrawAspect="Content" ObjectID="_1721068534" r:id="rId157"/>
+          <o:OLEObject Type="Embed" ProgID="Equation.DSMT4" ShapeID="_x0000_i1096" DrawAspect="Content" ObjectID="_1721135447" r:id="rId157"/>
         </w:object>
       </w:r>
     </w:p>
@@ -3091,7 +2917,7 @@
           <v:shape id="_x0000_i1097" type="#_x0000_t75" style="width:12pt;height:18.85pt" o:ole="">
             <v:imagedata r:id="rId158" o:title=""/>
           </v:shape>
-          <o:OLEObject Type="Embed" ProgID="Equation.DSMT4" ShapeID="_x0000_i1097" DrawAspect="Content" ObjectID="_1721068535" r:id="rId159"/>
+          <o:OLEObject Type="Embed" ProgID="Equation.DSMT4" ShapeID="_x0000_i1097" DrawAspect="Content" ObjectID="_1721135448" r:id="rId159"/>
         </w:object>
       </w:r>
       <w:r>
@@ -3128,7 +2954,7 @@
           <v:shape id="_x0000_i1098" type="#_x0000_t75" style="width:186pt;height:57.85pt" o:ole="">
             <v:imagedata r:id="rId160" o:title=""/>
           </v:shape>
-          <o:OLEObject Type="Embed" ProgID="Equation.DSMT4" ShapeID="_x0000_i1098" DrawAspect="Content" ObjectID="_1721068536" r:id="rId161"/>
+          <o:OLEObject Type="Embed" ProgID="Equation.DSMT4" ShapeID="_x0000_i1098" DrawAspect="Content" ObjectID="_1721135449" r:id="rId161"/>
         </w:object>
       </w:r>
     </w:p>
@@ -3162,7 +2988,7 @@
           <v:shape id="_x0000_i1099" type="#_x0000_t75" style="width:74.15pt;height:18.85pt" o:ole="">
             <v:imagedata r:id="rId162" o:title=""/>
           </v:shape>
-          <o:OLEObject Type="Embed" ProgID="Equation.DSMT4" ShapeID="_x0000_i1099" DrawAspect="Content" ObjectID="_1721068537" r:id="rId163"/>
+          <o:OLEObject Type="Embed" ProgID="Equation.DSMT4" ShapeID="_x0000_i1099" DrawAspect="Content" ObjectID="_1721135450" r:id="rId163"/>
         </w:object>
       </w:r>
     </w:p>
@@ -3209,7 +3035,7 @@
           <v:shape id="_x0000_i1100" type="#_x0000_t75" style="width:143.15pt;height:18.85pt" o:ole="">
             <v:imagedata r:id="rId164" o:title=""/>
           </v:shape>
-          <o:OLEObject Type="Embed" ProgID="Equation.DSMT4" ShapeID="_x0000_i1100" DrawAspect="Content" ObjectID="_1721068538" r:id="rId165"/>
+          <o:OLEObject Type="Embed" ProgID="Equation.DSMT4" ShapeID="_x0000_i1100" DrawAspect="Content" ObjectID="_1721135451" r:id="rId165"/>
         </w:object>
       </w:r>
     </w:p>
@@ -3295,7 +3121,7 @@
           <v:shape id="_x0000_i1101" type="#_x0000_t75" style="width:12.85pt;height:12.85pt" o:ole="">
             <v:imagedata r:id="rId167" o:title=""/>
           </v:shape>
-          <o:OLEObject Type="Embed" ProgID="Equation.DSMT4" ShapeID="_x0000_i1101" DrawAspect="Content" ObjectID="_1721068539" r:id="rId168"/>
+          <o:OLEObject Type="Embed" ProgID="Equation.DSMT4" ShapeID="_x0000_i1101" DrawAspect="Content" ObjectID="_1721135452" r:id="rId168"/>
         </w:object>
       </w:r>
       <w:r>
@@ -3312,7 +3138,7 @@
           <v:shape id="_x0000_i1102" type="#_x0000_t75" style="width:11.15pt;height:18pt" o:ole="">
             <v:imagedata r:id="rId169" o:title=""/>
           </v:shape>
-          <o:OLEObject Type="Embed" ProgID="Equation.DSMT4" ShapeID="_x0000_i1102" DrawAspect="Content" ObjectID="_1721068540" r:id="rId170"/>
+          <o:OLEObject Type="Embed" ProgID="Equation.DSMT4" ShapeID="_x0000_i1102" DrawAspect="Content" ObjectID="_1721135453" r:id="rId170"/>
         </w:object>
       </w:r>
       <w:r>
@@ -3338,7 +3164,7 @@
           <v:shape id="_x0000_i1103" type="#_x0000_t75" style="width:30.85pt;height:18pt" o:ole="">
             <v:imagedata r:id="rId171" o:title=""/>
           </v:shape>
-          <o:OLEObject Type="Embed" ProgID="Equation.DSMT4" ShapeID="_x0000_i1103" DrawAspect="Content" ObjectID="_1721068541" r:id="rId172"/>
+          <o:OLEObject Type="Embed" ProgID="Equation.DSMT4" ShapeID="_x0000_i1103" DrawAspect="Content" ObjectID="_1721135454" r:id="rId172"/>
         </w:object>
       </w:r>
       <w:r>
@@ -3364,10 +3190,10 @@
           <w:position w:val="-4"/>
         </w:rPr>
         <w:object w:dxaOrig="7500" w:dyaOrig="5800">
-          <v:shape id="_x0000_i1114" type="#_x0000_t75" style="width:375pt;height:290.15pt" o:ole="">
+          <v:shape id="_x0000_i1104" type="#_x0000_t75" style="width:375pt;height:290.15pt" o:ole="">
             <v:imagedata r:id="rId173" o:title=""/>
           </v:shape>
-          <o:OLEObject Type="Embed" ProgID="Equation.DSMT4" ShapeID="_x0000_i1114" DrawAspect="Content" ObjectID="_1721068542" r:id="rId174"/>
+          <o:OLEObject Type="Embed" ProgID="Equation.DSMT4" ShapeID="_x0000_i1104" DrawAspect="Content" ObjectID="_1721135455" r:id="rId174"/>
         </w:object>
       </w:r>
     </w:p>
@@ -3383,10 +3209,10 @@
           <w:position w:val="-4"/>
         </w:rPr>
         <w:object w:dxaOrig="240" w:dyaOrig="360">
-          <v:shape id="_x0000_i1104" type="#_x0000_t75" style="width:12pt;height:18pt" o:ole="">
+          <v:shape id="_x0000_i1105" type="#_x0000_t75" style="width:12pt;height:18pt" o:ole="">
             <v:imagedata r:id="rId175" o:title=""/>
           </v:shape>
-          <o:OLEObject Type="Embed" ProgID="Equation.DSMT4" ShapeID="_x0000_i1104" DrawAspect="Content" ObjectID="_1721068543" r:id="rId176"/>
+          <o:OLEObject Type="Embed" ProgID="Equation.DSMT4" ShapeID="_x0000_i1105" DrawAspect="Content" ObjectID="_1721135456" r:id="rId176"/>
         </w:object>
       </w:r>
       <w:r>
@@ -3397,10 +3223,10 @@
           <w:position w:val="-4"/>
         </w:rPr>
         <w:object w:dxaOrig="1080" w:dyaOrig="380">
-          <v:shape id="_x0000_i1105" type="#_x0000_t75" style="width:54pt;height:18.85pt" o:ole="">
+          <v:shape id="_x0000_i1106" type="#_x0000_t75" style="width:54pt;height:18.85pt" o:ole="">
             <v:imagedata r:id="rId177" o:title=""/>
           </v:shape>
-          <o:OLEObject Type="Embed" ProgID="Equation.DSMT4" ShapeID="_x0000_i1105" DrawAspect="Content" ObjectID="_1721068544" r:id="rId178"/>
+          <o:OLEObject Type="Embed" ProgID="Equation.DSMT4" ShapeID="_x0000_i1106" DrawAspect="Content" ObjectID="_1721135457" r:id="rId178"/>
         </w:object>
       </w:r>
     </w:p>
@@ -3416,10 +3242,10 @@
           <w:position w:val="-4"/>
         </w:rPr>
         <w:object w:dxaOrig="2760" w:dyaOrig="460">
-          <v:shape id="_x0000_i1106" type="#_x0000_t75" style="width:138pt;height:23.15pt" o:ole="">
+          <v:shape id="_x0000_i1107" type="#_x0000_t75" style="width:138pt;height:23.15pt" o:ole="">
             <v:imagedata r:id="rId179" o:title=""/>
           </v:shape>
-          <o:OLEObject Type="Embed" ProgID="Equation.DSMT4" ShapeID="_x0000_i1106" DrawAspect="Content" ObjectID="_1721068545" r:id="rId180"/>
+          <o:OLEObject Type="Embed" ProgID="Equation.DSMT4" ShapeID="_x0000_i1107" DrawAspect="Content" ObjectID="_1721135458" r:id="rId180"/>
         </w:object>
       </w:r>
     </w:p>
@@ -3439,10 +3265,10 @@
           <w:position w:val="-4"/>
         </w:rPr>
         <w:object w:dxaOrig="240" w:dyaOrig="360">
-          <v:shape id="_x0000_i1107" type="#_x0000_t75" style="width:12pt;height:18pt" o:ole="">
+          <v:shape id="_x0000_i1108" type="#_x0000_t75" style="width:12pt;height:18pt" o:ole="">
             <v:imagedata r:id="rId181" o:title=""/>
           </v:shape>
-          <o:OLEObject Type="Embed" ProgID="Equation.DSMT4" ShapeID="_x0000_i1107" DrawAspect="Content" ObjectID="_1721068546" r:id="rId182"/>
+          <o:OLEObject Type="Embed" ProgID="Equation.DSMT4" ShapeID="_x0000_i1108" DrawAspect="Content" ObjectID="_1721135459" r:id="rId182"/>
         </w:object>
       </w:r>
       <w:r>
@@ -3453,10 +3279,10 @@
           <w:position w:val="-4"/>
         </w:rPr>
         <w:object w:dxaOrig="2000" w:dyaOrig="400">
-          <v:shape id="_x0000_i1108" type="#_x0000_t75" style="width:99.85pt;height:20.15pt" o:ole="">
+          <v:shape id="_x0000_i1109" type="#_x0000_t75" style="width:99.85pt;height:20.15pt" o:ole="">
             <v:imagedata r:id="rId183" o:title=""/>
           </v:shape>
-          <o:OLEObject Type="Embed" ProgID="Equation.DSMT4" ShapeID="_x0000_i1108" DrawAspect="Content" ObjectID="_1721068547" r:id="rId184"/>
+          <o:OLEObject Type="Embed" ProgID="Equation.DSMT4" ShapeID="_x0000_i1109" DrawAspect="Content" ObjectID="_1721135460" r:id="rId184"/>
         </w:object>
       </w:r>
     </w:p>
@@ -3472,10 +3298,10 @@
           <w:position w:val="-4"/>
         </w:rPr>
         <w:object w:dxaOrig="3720" w:dyaOrig="520">
-          <v:shape id="_x0000_i1109" type="#_x0000_t75" style="width:186pt;height:26.15pt" o:ole="">
+          <v:shape id="_x0000_i1110" type="#_x0000_t75" style="width:186pt;height:26.15pt" o:ole="">
             <v:imagedata r:id="rId185" o:title=""/>
           </v:shape>
-          <o:OLEObject Type="Embed" ProgID="Equation.DSMT4" ShapeID="_x0000_i1109" DrawAspect="Content" ObjectID="_1721068548" r:id="rId186"/>
+          <o:OLEObject Type="Embed" ProgID="Equation.DSMT4" ShapeID="_x0000_i1110" DrawAspect="Content" ObjectID="_1721135461" r:id="rId186"/>
         </w:object>
       </w:r>
     </w:p>
@@ -3493,10 +3319,10 @@
       </w:r>
       <w:r>
         <w:object w:dxaOrig="7780" w:dyaOrig="880">
-          <v:shape id="_x0000_i1110" type="#_x0000_t75" style="width:389.15pt;height:44.15pt" o:ole="">
+          <v:shape id="_x0000_i1111" type="#_x0000_t75" style="width:389.15pt;height:44.15pt" o:ole="">
             <v:imagedata r:id="rId187" o:title=""/>
           </v:shape>
-          <o:OLEObject Type="Embed" ProgID="Equation.DSMT4" ShapeID="_x0000_i1110" DrawAspect="Content" ObjectID="_1721068549" r:id="rId188"/>
+          <o:OLEObject Type="Embed" ProgID="Equation.DSMT4" ShapeID="_x0000_i1111" DrawAspect="Content" ObjectID="_1721135462" r:id="rId188"/>
         </w:object>
       </w:r>
     </w:p>
@@ -3509,10 +3335,10 @@
           <w:position w:val="-4"/>
         </w:rPr>
         <w:object w:dxaOrig="1120" w:dyaOrig="360">
-          <v:shape id="_x0000_i1111" type="#_x0000_t75" style="width:56.15pt;height:18pt" o:ole="">
+          <v:shape id="_x0000_i1112" type="#_x0000_t75" style="width:56.15pt;height:18pt" o:ole="">
             <v:imagedata r:id="rId189" o:title=""/>
           </v:shape>
-          <o:OLEObject Type="Embed" ProgID="Equation.DSMT4" ShapeID="_x0000_i1111" DrawAspect="Content" ObjectID="_1721068550" r:id="rId190"/>
+          <o:OLEObject Type="Embed" ProgID="Equation.DSMT4" ShapeID="_x0000_i1112" DrawAspect="Content" ObjectID="_1721135463" r:id="rId190"/>
         </w:object>
       </w:r>
       <w:r>
@@ -3523,10 +3349,10 @@
           <w:position w:val="-4"/>
         </w:rPr>
         <w:object w:dxaOrig="600" w:dyaOrig="360">
-          <v:shape id="_x0000_i1112" type="#_x0000_t75" style="width:30pt;height:18pt" o:ole="">
+          <v:shape id="_x0000_i1113" type="#_x0000_t75" style="width:30pt;height:18pt" o:ole="">
             <v:imagedata r:id="rId191" o:title=""/>
           </v:shape>
-          <o:OLEObject Type="Embed" ProgID="Equation.DSMT4" ShapeID="_x0000_i1112" DrawAspect="Content" ObjectID="_1721068551" r:id="rId192"/>
+          <o:OLEObject Type="Embed" ProgID="Equation.DSMT4" ShapeID="_x0000_i1113" DrawAspect="Content" ObjectID="_1721135464" r:id="rId192"/>
         </w:object>
       </w:r>
       <w:r>
@@ -3543,10 +3369,10 @@
           <w:position w:val="-4"/>
         </w:rPr>
         <w:object w:dxaOrig="639" w:dyaOrig="360">
-          <v:shape id="_x0000_i1113" type="#_x0000_t75" style="width:32.15pt;height:18pt" o:ole="">
+          <v:shape id="_x0000_i1114" type="#_x0000_t75" style="width:32.15pt;height:18pt" o:ole="">
             <v:imagedata r:id="rId193" o:title=""/>
           </v:shape>
-          <o:OLEObject Type="Embed" ProgID="Equation.DSMT4" ShapeID="_x0000_i1113" DrawAspect="Content" ObjectID="_1721068552" r:id="rId194"/>
+          <o:OLEObject Type="Embed" ProgID="Equation.DSMT4" ShapeID="_x0000_i1114" DrawAspect="Content" ObjectID="_1721135465" r:id="rId194"/>
         </w:object>
       </w:r>
       <w:r>
@@ -3556,13 +3382,7 @@
         <w:t>方向相反。</w:t>
       </w:r>
     </w:p>
-    <w:p>
-      <w:pPr>
-        <w:rPr>
-          <w:rFonts w:hint="eastAsia"/>
-        </w:rPr>
-      </w:pPr>
-    </w:p>
+    <w:p/>
     <w:p>
       <w:pPr>
         <w:pStyle w:val="a0"/>
@@ -3572,24 +3392,8 @@
         <w:rPr>
           <w:rFonts w:hint="eastAsia"/>
         </w:rPr>
-        <w:t>桨叶</w:t>
-      </w:r>
-      <w:proofErr w:type="gramStart"/>
-      <w:r>
-        <w:rPr>
-          <w:rFonts w:hint="eastAsia"/>
-        </w:rPr>
-        <w:t>微段速度</w:t>
-      </w:r>
-      <w:proofErr w:type="gramEnd"/>
-      <w:r>
-        <w:rPr>
-          <w:rFonts w:hint="eastAsia"/>
-        </w:rPr>
-        <w:t>化为无量纲形式如下</w:t>
-      </w:r>
-      <w:bookmarkStart w:id="0" w:name="_GoBack"/>
-      <w:bookmarkEnd w:id="0"/>
+        <w:t>桨叶微段速度化为无量纲形式如下</w:t>
+      </w:r>
     </w:p>
     <w:p>
       <w:pPr>
@@ -3607,22 +3411,558 @@
           <v:shape id="_x0000_i1115" type="#_x0000_t75" style="width:402.85pt;height:422.55pt" o:ole="">
             <v:imagedata r:id="rId195" o:title=""/>
           </v:shape>
-          <o:OLEObject Type="Embed" ProgID="Equation.DSMT4" ShapeID="_x0000_i1115" DrawAspect="Content" ObjectID="_1721068553" r:id="rId196"/>
+          <o:OLEObject Type="Embed" ProgID="Equation.DSMT4" ShapeID="_x0000_i1115" DrawAspect="Content" ObjectID="_1721135466" r:id="rId196"/>
         </w:object>
       </w:r>
     </w:p>
     <w:p>
       <w:pPr>
         <w:pStyle w:val="af6"/>
-        <w:rPr>
-          <w:rFonts w:hint="eastAsia"/>
-        </w:rPr>
-      </w:pPr>
+      </w:pPr>
+    </w:p>
+    <w:p>
+      <w:pPr>
+        <w:pStyle w:val="a0"/>
+        <w:ind w:firstLine="420"/>
+      </w:pPr>
+    </w:p>
+    <w:p>
+      <w:pPr>
+        <w:pStyle w:val="af9"/>
+        <w:rPr>
+          <w:rFonts w:hint="eastAsia"/>
+        </w:rPr>
+      </w:pPr>
+      <w:r>
+        <w:rPr>
+          <w:noProof/>
+        </w:rPr>
+        <w:lastRenderedPageBreak/>
+        <w:drawing>
+          <wp:inline distT="0" distB="0" distL="0" distR="0">
+            <wp:extent cx="3600000" cy="3228595"/>
+            <wp:effectExtent l="0" t="0" r="635" b="0"/>
+            <wp:docPr id="9" name="图片 9"/>
+            <wp:cNvGraphicFramePr>
+              <a:graphicFrameLocks xmlns:a="http://schemas.openxmlformats.org/drawingml/2006/main" noChangeAspect="1"/>
+            </wp:cNvGraphicFramePr>
+            <a:graphic xmlns:a="http://schemas.openxmlformats.org/drawingml/2006/main">
+              <a:graphicData uri="http://schemas.openxmlformats.org/drawingml/2006/picture">
+                <pic:pic xmlns:pic="http://schemas.openxmlformats.org/drawingml/2006/picture">
+                  <pic:nvPicPr>
+                    <pic:cNvPr id="1" name=""/>
+                    <pic:cNvPicPr/>
+                  </pic:nvPicPr>
+                  <pic:blipFill>
+                    <a:blip r:embed="rId197"/>
+                    <a:stretch>
+                      <a:fillRect/>
+                    </a:stretch>
+                  </pic:blipFill>
+                  <pic:spPr>
+                    <a:xfrm>
+                      <a:off x="0" y="0"/>
+                      <a:ext cx="3600000" cy="3228595"/>
+                    </a:xfrm>
+                    <a:prstGeom prst="rect">
+                      <a:avLst/>
+                    </a:prstGeom>
+                  </pic:spPr>
+                </pic:pic>
+              </a:graphicData>
+            </a:graphic>
+          </wp:inline>
+        </w:drawing>
+      </w:r>
+    </w:p>
+    <w:p>
+      <w:pPr>
+        <w:pStyle w:val="a0"/>
+        <w:ind w:firstLine="420"/>
+      </w:pPr>
+    </w:p>
+    <w:p>
+      <w:pPr>
+        <w:pStyle w:val="a0"/>
+        <w:ind w:firstLine="420"/>
+      </w:pPr>
+      <w:r>
+        <w:rPr>
+          <w:rFonts w:hint="eastAsia"/>
+        </w:rPr>
+        <w:t>在</w:t>
+      </w:r>
+      <w:r>
+        <w:rPr>
+          <w:rFonts w:hint="eastAsia"/>
+        </w:rPr>
+        <w:t>UR</w:t>
+      </w:r>
+      <w:r>
+        <w:t>=0</w:t>
+      </w:r>
+      <w:r>
+        <w:t>的情况下，桨叶来流与安装角共同决定的桨叶迎角如图所示：</w:t>
+      </w:r>
+    </w:p>
+    <w:p>
+      <w:pPr>
+        <w:pStyle w:val="af9"/>
+      </w:pPr>
+      <w:r>
+        <w:rPr>
+          <w:noProof/>
+        </w:rPr>
+        <w:drawing>
+          <wp:inline distT="0" distB="0" distL="0" distR="0">
+            <wp:extent cx="2160000" cy="2205000"/>
+            <wp:effectExtent l="0" t="0" r="0" b="5080"/>
+            <wp:docPr id="8" name="图片 8"/>
+            <wp:cNvGraphicFramePr>
+              <a:graphicFrameLocks xmlns:a="http://schemas.openxmlformats.org/drawingml/2006/main" noChangeAspect="1"/>
+            </wp:cNvGraphicFramePr>
+            <a:graphic xmlns:a="http://schemas.openxmlformats.org/drawingml/2006/main">
+              <a:graphicData uri="http://schemas.openxmlformats.org/drawingml/2006/picture">
+                <pic:pic xmlns:pic="http://schemas.openxmlformats.org/drawingml/2006/picture">
+                  <pic:nvPicPr>
+                    <pic:cNvPr id="1" name=""/>
+                    <pic:cNvPicPr/>
+                  </pic:nvPicPr>
+                  <pic:blipFill>
+                    <a:blip r:embed="rId198"/>
+                    <a:stretch>
+                      <a:fillRect/>
+                    </a:stretch>
+                  </pic:blipFill>
+                  <pic:spPr>
+                    <a:xfrm>
+                      <a:off x="0" y="0"/>
+                      <a:ext cx="2160000" cy="2205000"/>
+                    </a:xfrm>
+                    <a:prstGeom prst="rect">
+                      <a:avLst/>
+                    </a:prstGeom>
+                  </pic:spPr>
+                </pic:pic>
+              </a:graphicData>
+            </a:graphic>
+          </wp:inline>
+        </w:drawing>
+      </w:r>
+    </w:p>
+    <w:p>
+      <w:pPr>
+        <w:pStyle w:val="a0"/>
+        <w:ind w:firstLine="420"/>
+      </w:pPr>
+    </w:p>
+    <w:p>
+      <w:pPr>
+        <w:pStyle w:val="a0"/>
+        <w:ind w:firstLine="420"/>
+        <w:rPr>
+          <w:rFonts w:hint="eastAsia"/>
+        </w:rPr>
+      </w:pPr>
+      <w:r>
+        <w:rPr>
+          <w:rFonts w:hint="eastAsia"/>
+        </w:rPr>
+        <w:t>在</w:t>
+      </w:r>
+      <w:r>
+        <w:rPr>
+          <w:position w:val="-4"/>
+        </w:rPr>
+        <w:object w:dxaOrig="720" w:dyaOrig="360">
+          <v:shape id="_x0000_i1116" type="#_x0000_t75" style="width:36pt;height:18pt" o:ole="">
+            <v:imagedata r:id="rId199" o:title=""/>
+          </v:shape>
+          <o:OLEObject Type="Embed" ProgID="Equation.DSMT4" ShapeID="_x0000_i1116" DrawAspect="Content" ObjectID="_1721135467" r:id="rId200"/>
+        </w:object>
+      </w:r>
+      <w:r>
+        <w:rPr>
+          <w:rFonts w:hint="eastAsia"/>
+        </w:rPr>
+        <w:t>的情况下，桨叶来流与安装角共同决定的桨叶迎角</w:t>
+      </w:r>
+    </w:p>
+    <w:p>
+      <w:pPr>
+        <w:pStyle w:val="a0"/>
+        <w:ind w:firstLine="420"/>
+      </w:pPr>
+    </w:p>
+    <w:p>
+      <w:pPr>
+        <w:pStyle w:val="af6"/>
+      </w:pPr>
+      <w:r>
+        <w:tab/>
+      </w:r>
+      <w:r>
+        <w:rPr>
+          <w:position w:val="-4"/>
+        </w:rPr>
+        <w:object w:dxaOrig="5480" w:dyaOrig="1320">
+          <v:shape id="_x0000_i1117" type="#_x0000_t75" style="width:273.85pt;height:66pt" o:ole="">
+            <v:imagedata r:id="rId201" o:title=""/>
+          </v:shape>
+          <o:OLEObject Type="Embed" ProgID="Equation.DSMT4" ShapeID="_x0000_i1117" DrawAspect="Content" ObjectID="_1721135468" r:id="rId202"/>
+        </w:object>
+      </w:r>
+    </w:p>
+    <w:p>
+      <w:pPr>
+        <w:pStyle w:val="a0"/>
+        <w:ind w:firstLine="420"/>
+        <w:rPr>
+          <w:rFonts w:hint="eastAsia"/>
+        </w:rPr>
+      </w:pPr>
+      <w:r>
+        <w:rPr>
+          <w:rFonts w:hint="eastAsia"/>
+        </w:rPr>
+        <w:t>其中</w:t>
+      </w:r>
+      <w:r>
+        <w:rPr>
+          <w:rFonts w:hint="eastAsia"/>
+        </w:rPr>
+        <w:t xml:space="preserve"> </w:t>
+      </w:r>
+      <w:r>
+        <w:rPr>
+          <w:position w:val="-4"/>
+        </w:rPr>
+        <w:object w:dxaOrig="300" w:dyaOrig="360">
+          <v:shape id="_x0000_i1118" type="#_x0000_t75" style="width:15pt;height:18pt" o:ole="">
+            <v:imagedata r:id="rId203" o:title=""/>
+          </v:shape>
+          <o:OLEObject Type="Embed" ProgID="Equation.DSMT4" ShapeID="_x0000_i1118" DrawAspect="Content" ObjectID="_1721135469" r:id="rId204"/>
+        </w:object>
+      </w:r>
+      <w:r>
+        <w:rPr>
+          <w:rFonts w:hint="eastAsia"/>
+        </w:rPr>
+        <w:t xml:space="preserve"> </w:t>
+      </w:r>
+      <w:r>
+        <w:rPr>
+          <w:rFonts w:hint="eastAsia"/>
+        </w:rPr>
+        <w:t>为桨叶微段安装角，</w:t>
+      </w:r>
+      <w:r>
+        <w:rPr>
+          <w:rFonts w:hint="eastAsia"/>
+        </w:rPr>
+        <w:t xml:space="preserve"> </w:t>
+      </w:r>
+      <w:r>
+        <w:rPr>
+          <w:position w:val="-4"/>
+        </w:rPr>
+        <w:object w:dxaOrig="360" w:dyaOrig="360">
+          <v:shape id="_x0000_i1119" type="#_x0000_t75" style="width:18pt;height:18pt" o:ole="">
+            <v:imagedata r:id="rId205" o:title=""/>
+          </v:shape>
+          <o:OLEObject Type="Embed" ProgID="Equation.DSMT4" ShapeID="_x0000_i1119" DrawAspect="Content" ObjectID="_1721135470" r:id="rId206"/>
+        </w:object>
+      </w:r>
+      <w:r>
+        <w:rPr>
+          <w:rFonts w:hint="eastAsia"/>
+        </w:rPr>
+        <w:t>为</w:t>
+      </w:r>
+      <w:r>
+        <w:rPr>
+          <w:position w:val="-4"/>
+        </w:rPr>
+        <w:object w:dxaOrig="720" w:dyaOrig="360">
+          <v:shape id="_x0000_i1120" type="#_x0000_t75" style="width:36pt;height:18pt" o:ole="">
+            <v:imagedata r:id="rId207" o:title=""/>
+          </v:shape>
+          <o:OLEObject Type="Embed" ProgID="Equation.DSMT4" ShapeID="_x0000_i1120" DrawAspect="Content" ObjectID="_1721135471" r:id="rId208"/>
+        </w:object>
+      </w:r>
+      <w:r>
+        <w:rPr>
+          <w:rFonts w:hint="eastAsia"/>
+        </w:rPr>
+        <w:t xml:space="preserve"> </w:t>
+      </w:r>
+      <w:r>
+        <w:rPr>
+          <w:rFonts w:hint="eastAsia"/>
+        </w:rPr>
+        <w:t>时的来流</w:t>
+      </w:r>
+      <w:r>
+        <w:rPr>
+          <w:position w:val="-4"/>
+        </w:rPr>
+        <w:object w:dxaOrig="720" w:dyaOrig="360">
+          <v:shape id="_x0000_i1121" type="#_x0000_t75" style="width:36pt;height:18pt" o:ole="">
+            <v:imagedata r:id="rId209" o:title=""/>
+          </v:shape>
+          <o:OLEObject Type="Embed" ProgID="Equation.DSMT4" ShapeID="_x0000_i1121" DrawAspect="Content" ObjectID="_1721135472" r:id="rId210"/>
+        </w:object>
+      </w:r>
+      <w:r>
+        <w:rPr>
+          <w:rFonts w:hint="eastAsia"/>
+        </w:rPr>
+        <w:t>间的夹角</w:t>
+      </w:r>
+    </w:p>
+    <w:p>
+      <w:pPr>
+        <w:pStyle w:val="af6"/>
+      </w:pPr>
+      <w:r>
+        <w:lastRenderedPageBreak/>
+        <w:tab/>
+      </w:r>
+      <w:r>
+        <w:rPr>
+          <w:position w:val="-4"/>
+        </w:rPr>
+        <w:object w:dxaOrig="1280" w:dyaOrig="680">
+          <v:shape id="_x0000_i1122" type="#_x0000_t75" style="width:63.85pt;height:33.85pt" o:ole="">
+            <v:imagedata r:id="rId211" o:title=""/>
+          </v:shape>
+          <o:OLEObject Type="Embed" ProgID="Equation.DSMT4" ShapeID="_x0000_i1122" DrawAspect="Content" ObjectID="_1721135473" r:id="rId212"/>
+        </w:object>
+      </w:r>
+    </w:p>
+    <w:p>
+      <w:pPr>
+        <w:pStyle w:val="a0"/>
+        <w:ind w:firstLine="420"/>
+      </w:pPr>
+    </w:p>
+    <w:p>
+      <w:pPr>
+        <w:pStyle w:val="a0"/>
+        <w:ind w:firstLine="420"/>
+        <w:rPr>
+          <w:rFonts w:hint="eastAsia"/>
+        </w:rPr>
+      </w:pPr>
+      <w:r>
+        <w:rPr>
+          <w:rFonts w:hint="eastAsia"/>
+        </w:rPr>
+        <w:t>当</w:t>
+      </w:r>
+      <w:r>
+        <w:rPr>
+          <w:position w:val="-4"/>
+        </w:rPr>
+        <w:object w:dxaOrig="340" w:dyaOrig="360">
+          <v:shape id="_x0000_i1123" type="#_x0000_t75" style="width:17.15pt;height:18pt" o:ole="">
+            <v:imagedata r:id="rId213" o:title=""/>
+          </v:shape>
+          <o:OLEObject Type="Embed" ProgID="Equation.DSMT4" ShapeID="_x0000_i1123" DrawAspect="Content" ObjectID="_1721135474" r:id="rId214"/>
+        </w:object>
+      </w:r>
+      <w:r>
+        <w:rPr>
+          <w:rFonts w:hint="eastAsia"/>
+        </w:rPr>
+        <w:t>不等于</w:t>
+      </w:r>
+      <w:r>
+        <w:rPr>
+          <w:rFonts w:hint="eastAsia"/>
+        </w:rPr>
+        <w:t>0</w:t>
+      </w:r>
+      <w:r>
+        <w:rPr>
+          <w:rFonts w:hint="eastAsia"/>
+        </w:rPr>
+        <w:t>时，认为整个桨叶微段受到相同的侧向来流</w:t>
+      </w:r>
+    </w:p>
+    <w:p>
+      <w:pPr>
+        <w:pStyle w:val="a0"/>
+        <w:ind w:firstLine="420"/>
+        <w:rPr>
+          <w:rFonts w:hint="eastAsia"/>
+        </w:rPr>
+      </w:pPr>
+      <w:r>
+        <w:rPr>
+          <w:rFonts w:hint="eastAsia"/>
+        </w:rPr>
+        <w:t>此时</w:t>
+      </w:r>
+      <w:r>
+        <w:rPr>
+          <w:rFonts w:hint="eastAsia"/>
+        </w:rPr>
+        <w:t xml:space="preserve"> </w:t>
+      </w:r>
+      <w:r>
+        <w:rPr>
+          <w:position w:val="-4"/>
+        </w:rPr>
+        <w:object w:dxaOrig="639" w:dyaOrig="360">
+          <v:shape id="_x0000_i1124" type="#_x0000_t75" style="width:32.15pt;height:18pt" o:ole="">
+            <v:imagedata r:id="rId215" o:title=""/>
+          </v:shape>
+          <o:OLEObject Type="Embed" ProgID="Equation.DSMT4" ShapeID="_x0000_i1124" DrawAspect="Content" ObjectID="_1721135475" r:id="rId216"/>
+        </w:object>
+      </w:r>
+      <w:r>
+        <w:rPr>
+          <w:rFonts w:hint="eastAsia"/>
+        </w:rPr>
+        <w:t xml:space="preserve"> </w:t>
+      </w:r>
+      <w:r>
+        <w:rPr>
+          <w:rFonts w:hint="eastAsia"/>
+        </w:rPr>
+        <w:t>变成</w:t>
+      </w:r>
+      <w:r>
+        <w:rPr>
+          <w:rFonts w:hint="eastAsia"/>
+        </w:rPr>
+        <w:t xml:space="preserve"> </w:t>
+      </w:r>
+      <w:r>
+        <w:rPr>
+          <w:position w:val="-4"/>
+        </w:rPr>
+        <w:object w:dxaOrig="1340" w:dyaOrig="360">
+          <v:shape id="_x0000_i1125" type="#_x0000_t75" style="width:66.85pt;height:18pt" o:ole="">
+            <v:imagedata r:id="rId217" o:title=""/>
+          </v:shape>
+          <o:OLEObject Type="Embed" ProgID="Equation.DSMT4" ShapeID="_x0000_i1125" DrawAspect="Content" ObjectID="_1721135476" r:id="rId218"/>
+        </w:object>
+      </w:r>
+      <w:r>
+        <w:rPr>
+          <w:rFonts w:hint="eastAsia"/>
+        </w:rPr>
+        <w:t>,</w:t>
+      </w:r>
+    </w:p>
+    <w:p>
+      <w:pPr>
+        <w:pStyle w:val="a0"/>
+        <w:ind w:firstLine="420"/>
+      </w:pPr>
+      <w:r>
+        <w:rPr>
+          <w:rFonts w:hint="eastAsia"/>
+        </w:rPr>
+        <w:t>而</w:t>
+      </w:r>
+      <w:r>
+        <w:rPr>
+          <w:rFonts w:hint="eastAsia"/>
+        </w:rPr>
+        <w:t xml:space="preserve"> </w:t>
+      </w:r>
+      <w:r>
+        <w:rPr>
+          <w:position w:val="-4"/>
+        </w:rPr>
+        <w:object w:dxaOrig="680" w:dyaOrig="360">
+          <v:shape id="_x0000_i1126" type="#_x0000_t75" style="width:33.85pt;height:18pt" o:ole="">
+            <v:imagedata r:id="rId219" o:title=""/>
+          </v:shape>
+          <o:OLEObject Type="Embed" ProgID="Equation.DSMT4" ShapeID="_x0000_i1126" DrawAspect="Content" ObjectID="_1721135477" r:id="rId220"/>
+        </w:object>
+      </w:r>
+      <w:r>
+        <w:rPr>
+          <w:rFonts w:hint="eastAsia"/>
+        </w:rPr>
+        <w:t xml:space="preserve"> </w:t>
+      </w:r>
+      <w:r>
+        <w:rPr>
+          <w:rFonts w:hint="eastAsia"/>
+        </w:rPr>
+        <w:t>变成</w:t>
+      </w:r>
+      <w:r>
+        <w:rPr>
+          <w:rFonts w:hint="eastAsia"/>
+        </w:rPr>
+        <w:t xml:space="preserve"> </w:t>
+      </w:r>
+    </w:p>
+    <w:p>
+      <w:pPr>
+        <w:pStyle w:val="af6"/>
+        <w:rPr>
+          <w:rFonts w:hint="eastAsia"/>
+        </w:rPr>
+      </w:pPr>
+      <w:r>
+        <w:tab/>
+      </w:r>
+      <w:r>
+        <w:rPr>
+          <w:position w:val="-4"/>
+        </w:rPr>
+        <w:object w:dxaOrig="2560" w:dyaOrig="680">
+          <v:shape id="_x0000_i1127" type="#_x0000_t75" style="width:128.15pt;height:33.85pt" o:ole="">
+            <v:imagedata r:id="rId221" o:title=""/>
+          </v:shape>
+          <o:OLEObject Type="Embed" ProgID="Equation.DSMT4" ShapeID="_x0000_i1127" DrawAspect="Content" ObjectID="_1721135478" r:id="rId222"/>
+        </w:object>
+      </w:r>
+      <w:r>
+        <w:rPr>
+          <w:rFonts w:hint="eastAsia"/>
+        </w:rPr>
+        <w:t>.</w:t>
+      </w:r>
+    </w:p>
+    <w:p>
+      <w:pPr>
+        <w:pStyle w:val="af6"/>
+      </w:pPr>
+      <w:r>
+        <w:tab/>
+      </w:r>
+      <w:r>
+        <w:rPr>
+          <w:position w:val="-4"/>
+        </w:rPr>
+        <w:object w:dxaOrig="3960" w:dyaOrig="3360">
+          <v:shape id="_x0000_i1128" type="#_x0000_t75" style="width:198pt;height:168pt" o:ole="">
+            <v:imagedata r:id="rId223" o:title=""/>
+          </v:shape>
+          <o:OLEObject Type="Embed" ProgID="Equation.DSMT4" ShapeID="_x0000_i1128" DrawAspect="Content" ObjectID="_1721135479" r:id="rId224"/>
+        </w:object>
+      </w:r>
+    </w:p>
+    <w:p>
+      <w:pPr>
+        <w:pStyle w:val="a0"/>
+        <w:ind w:firstLine="420"/>
+      </w:pPr>
+      <w:bookmarkStart w:id="0" w:name="_GoBack"/>
+      <w:bookmarkEnd w:id="0"/>
     </w:p>
     <w:sectPr>
-      <w:headerReference w:type="default" r:id="rId197"/>
-      <w:footerReference w:type="even" r:id="rId198"/>
-      <w:footerReference w:type="default" r:id="rId199"/>
+      <w:headerReference w:type="default" r:id="rId225"/>
+      <w:footerReference w:type="even" r:id="rId226"/>
+      <w:footerReference w:type="default" r:id="rId227"/>
       <w:pgSz w:w="11906" w:h="16838" w:code="9"/>
       <w:pgMar w:top="1871" w:right="1588" w:bottom="1871" w:left="1701" w:header="1474" w:footer="1474" w:gutter="0"/>
       <w:cols w:space="425"/>
@@ -3698,7 +4038,7 @@
             <w:noProof/>
             <w:lang w:val="zh-CN"/>
           </w:rPr>
-          <w:t>12</w:t>
+          <w:t>14</w:t>
         </w:r>
         <w:r>
           <w:fldChar w:fldCharType="end"/>
@@ -3741,7 +4081,7 @@
             <w:noProof/>
             <w:lang w:val="zh-CN"/>
           </w:rPr>
-          <w:t>11</w:t>
+          <w:t>13</w:t>
         </w:r>
         <w:r>
           <w:fldChar w:fldCharType="end"/>
@@ -7963,7 +8303,7 @@
 </file>
 
 <file path=customXml/itemProps1.xml><?xml version="1.0" encoding="utf-8"?>
-<ds:datastoreItem xmlns:ds="http://schemas.openxmlformats.org/officeDocument/2006/customXml" ds:itemID="{830679A6-7DCD-418B-A056-6927F655BBB1}">
+<ds:datastoreItem xmlns:ds="http://schemas.openxmlformats.org/officeDocument/2006/customXml" ds:itemID="{E311D7D5-F44A-4B8E-9B16-DD49FA459101}">
   <ds:schemaRefs>
     <ds:schemaRef ds:uri="http://schemas.openxmlformats.org/officeDocument/2006/bibliography"/>
   </ds:schemaRefs>

</xml_diff>